<commit_message>
clean up in dokmentacja.docx
</commit_message>
<xml_diff>
--- a/dokumentacja.docx
+++ b/dokumentacja.docx
@@ -1,6 +1,6 @@
 
 <file path=word/document.xml><?xml version="1.0" encoding="utf-8"?>
-<w:document xmlns:wpc="http://schemas.microsoft.com/office/word/2010/wordprocessingCanvas" xmlns:mc="http://schemas.openxmlformats.org/markup-compatibility/2006" xmlns:o="urn:schemas-microsoft-com:office:office" xmlns:r="http://schemas.openxmlformats.org/officeDocument/2006/relationships" xmlns:m="http://schemas.openxmlformats.org/officeDocument/2006/math" xmlns:v="urn:schemas-microsoft-com:vml" xmlns:wp14="http://schemas.microsoft.com/office/word/2010/wordprocessingDrawing" xmlns:wp="http://schemas.openxmlformats.org/drawingml/2006/wordprocessingDrawing" xmlns:w10="urn:schemas-microsoft-com:office:word" xmlns:w="http://schemas.openxmlformats.org/wordprocessingml/2006/main" xmlns:w14="http://schemas.microsoft.com/office/word/2010/wordml" xmlns:wpg="http://schemas.microsoft.com/office/word/2010/wordprocessingGroup" xmlns:wpi="http://schemas.microsoft.com/office/word/2010/wordprocessingInk" xmlns:wne="http://schemas.microsoft.com/office/word/2006/wordml" xmlns:wps="http://schemas.microsoft.com/office/word/2010/wordprocessingShape" mc:Ignorable="w14 wp14">
+<w:document xmlns:ve="http://schemas.openxmlformats.org/markup-compatibility/2006" xmlns:o="urn:schemas-microsoft-com:office:office" xmlns:r="http://schemas.openxmlformats.org/officeDocument/2006/relationships" xmlns:m="http://schemas.openxmlformats.org/officeDocument/2006/math" xmlns:v="urn:schemas-microsoft-com:vml" xmlns:wp="http://schemas.openxmlformats.org/drawingml/2006/wordprocessingDrawing" xmlns:w10="urn:schemas-microsoft-com:office:word" xmlns:w="http://schemas.openxmlformats.org/wordprocessingml/2006/main" xmlns:wne="http://schemas.microsoft.com/office/word/2006/wordml">
   <w:body>
     <w:p/>
     <w:p/>
@@ -36,7 +36,7 @@
                     </pic:cNvPicPr>
                   </pic:nvPicPr>
                   <pic:blipFill>
-                    <a:blip r:embed="rId9" cstate="print"/>
+                    <a:blip r:embed="rId8" cstate="print"/>
                     <a:stretch>
                       <a:fillRect/>
                     </a:stretch>
@@ -244,21 +244,21 @@
     </w:p>
     <w:sdt>
       <w:sdtPr>
+        <w:rPr>
+          <w:rFonts w:ascii="Calibri" w:eastAsia="Droid Sans" w:hAnsi="Calibri" w:cs="Times New Roman"/>
+          <w:b w:val="0"/>
+          <w:bCs w:val="0"/>
+          <w:color w:val="00000A"/>
+          <w:sz w:val="24"/>
+          <w:szCs w:val="22"/>
+          <w:lang w:eastAsia="en-US"/>
+        </w:rPr>
         <w:id w:val="-802607983"/>
         <w:docPartObj>
           <w:docPartGallery w:val="Table of Contents"/>
           <w:docPartUnique/>
         </w:docPartObj>
       </w:sdtPr>
-      <w:sdtEndPr>
-        <w:rPr>
-          <w:rFonts w:ascii="Calibri" w:eastAsia="Droid Sans" w:hAnsi="Calibri" w:cs="Times New Roman"/>
-          <w:color w:val="00000A"/>
-          <w:sz w:val="24"/>
-          <w:szCs w:val="22"/>
-          <w:lang w:eastAsia="en-US"/>
-        </w:rPr>
-      </w:sdtEndPr>
       <w:sdtContent>
         <w:p>
           <w:pPr>
@@ -309,7 +309,7 @@
           <w:r>
             <w:fldChar w:fldCharType="separate"/>
           </w:r>
-          <w:hyperlink w:anchor="_Toc473101564" w:history="1">
+          <w:hyperlink w:anchor="_Toc473139674" w:history="1">
             <w:r>
               <w:rPr>
                 <w:rStyle w:val="Hipercze"/>
@@ -353,7 +353,7 @@
                 <w:noProof/>
                 <w:webHidden/>
               </w:rPr>
-              <w:instrText xml:space="preserve"> PAGEREF _Toc473101564 \h </w:instrText>
+              <w:instrText xml:space="preserve"> PAGEREF _Toc473139674 \h </w:instrText>
             </w:r>
             <w:r>
               <w:rPr>
@@ -373,7 +373,79 @@
                 <w:noProof/>
                 <w:webHidden/>
               </w:rPr>
-              <w:t>2</w:t>
+              <w:t>4</w:t>
+            </w:r>
+            <w:r>
+              <w:rPr>
+                <w:noProof/>
+                <w:webHidden/>
+              </w:rPr>
+              <w:fldChar w:fldCharType="end"/>
+            </w:r>
+          </w:hyperlink>
+        </w:p>
+        <w:p>
+          <w:pPr>
+            <w:pStyle w:val="Spistreci2"/>
+            <w:tabs>
+              <w:tab w:val="right" w:leader="dot" w:pos="9350"/>
+            </w:tabs>
+            <w:rPr>
+              <w:rFonts w:asciiTheme="minorHAnsi" w:eastAsiaTheme="minorEastAsia" w:hAnsiTheme="minorHAnsi" w:cstheme="minorBidi"/>
+              <w:noProof/>
+              <w:color w:val="auto"/>
+              <w:sz w:val="22"/>
+              <w:lang w:eastAsia="pl-PL"/>
+            </w:rPr>
+          </w:pPr>
+          <w:hyperlink w:anchor="_Toc473139675" w:history="1">
+            <w:r>
+              <w:rPr>
+                <w:rStyle w:val="Hipercze"/>
+                <w:noProof/>
+              </w:rPr>
+              <w:t>Cel i zakres projektu:</w:t>
+            </w:r>
+            <w:r>
+              <w:rPr>
+                <w:noProof/>
+                <w:webHidden/>
+              </w:rPr>
+              <w:tab/>
+            </w:r>
+            <w:r>
+              <w:rPr>
+                <w:noProof/>
+                <w:webHidden/>
+              </w:rPr>
+              <w:fldChar w:fldCharType="begin"/>
+            </w:r>
+            <w:r>
+              <w:rPr>
+                <w:noProof/>
+                <w:webHidden/>
+              </w:rPr>
+              <w:instrText xml:space="preserve"> PAGEREF _Toc473139675 \h </w:instrText>
+            </w:r>
+            <w:r>
+              <w:rPr>
+                <w:noProof/>
+                <w:webHidden/>
+              </w:rPr>
+            </w:r>
+            <w:r>
+              <w:rPr>
+                <w:noProof/>
+                <w:webHidden/>
+              </w:rPr>
+              <w:fldChar w:fldCharType="separate"/>
+            </w:r>
+            <w:r>
+              <w:rPr>
+                <w:noProof/>
+                <w:webHidden/>
+              </w:rPr>
+              <w:t>4</w:t>
             </w:r>
             <w:r>
               <w:rPr>
@@ -399,7 +471,7 @@
               <w:lang w:eastAsia="pl-PL"/>
             </w:rPr>
           </w:pPr>
-          <w:hyperlink w:anchor="_Toc473101566" w:history="1">
+          <w:hyperlink w:anchor="_Toc473139676" w:history="1">
             <w:r>
               <w:rPr>
                 <w:rStyle w:val="Hipercze"/>
@@ -443,7 +515,7 @@
                 <w:noProof/>
                 <w:webHidden/>
               </w:rPr>
-              <w:instrText xml:space="preserve"> PAGEREF _Toc473101566 \h </w:instrText>
+              <w:instrText xml:space="preserve"> PAGEREF _Toc473139676 \h </w:instrText>
             </w:r>
             <w:r>
               <w:rPr>
@@ -463,7 +535,7 @@
                 <w:noProof/>
                 <w:webHidden/>
               </w:rPr>
-              <w:t>2</w:t>
+              <w:t>4</w:t>
             </w:r>
             <w:r>
               <w:rPr>
@@ -489,7 +561,7 @@
               <w:lang w:eastAsia="pl-PL"/>
             </w:rPr>
           </w:pPr>
-          <w:hyperlink w:anchor="_Toc473101567" w:history="1">
+          <w:hyperlink w:anchor="_Toc473139677" w:history="1">
             <w:r>
               <w:rPr>
                 <w:rStyle w:val="Hipercze"/>
@@ -533,7 +605,7 @@
                 <w:noProof/>
                 <w:webHidden/>
               </w:rPr>
-              <w:instrText xml:space="preserve"> PAGEREF _Toc473101567 \h </w:instrText>
+              <w:instrText xml:space="preserve"> PAGEREF _Toc473139677 \h </w:instrText>
             </w:r>
             <w:r>
               <w:rPr>
@@ -553,7 +625,7 @@
                 <w:noProof/>
                 <w:webHidden/>
               </w:rPr>
-              <w:t>4</w:t>
+              <w:t>6</w:t>
             </w:r>
             <w:r>
               <w:rPr>
@@ -579,7 +651,7 @@
               <w:lang w:eastAsia="pl-PL"/>
             </w:rPr>
           </w:pPr>
-          <w:hyperlink w:anchor="_Toc473101568" w:history="1">
+          <w:hyperlink w:anchor="_Toc473139678" w:history="1">
             <w:r>
               <w:rPr>
                 <w:rStyle w:val="Hipercze"/>
@@ -623,7 +695,7 @@
                 <w:noProof/>
                 <w:webHidden/>
               </w:rPr>
-              <w:instrText xml:space="preserve"> PAGEREF _Toc473101568 \h </w:instrText>
+              <w:instrText xml:space="preserve"> PAGEREF _Toc473139678 \h </w:instrText>
             </w:r>
             <w:r>
               <w:rPr>
@@ -643,7 +715,7 @@
                 <w:noProof/>
                 <w:webHidden/>
               </w:rPr>
-              <w:t>5</w:t>
+              <w:t>7</w:t>
             </w:r>
             <w:r>
               <w:rPr>
@@ -669,7 +741,7 @@
               <w:lang w:eastAsia="pl-PL"/>
             </w:rPr>
           </w:pPr>
-          <w:hyperlink w:anchor="_Toc473101569" w:history="1">
+          <w:hyperlink w:anchor="_Toc473139679" w:history="1">
             <w:r>
               <w:rPr>
                 <w:rStyle w:val="Hipercze"/>
@@ -713,7 +785,7 @@
                 <w:noProof/>
                 <w:webHidden/>
               </w:rPr>
-              <w:instrText xml:space="preserve"> PAGEREF _Toc473101569 \h </w:instrText>
+              <w:instrText xml:space="preserve"> PAGEREF _Toc473139679 \h </w:instrText>
             </w:r>
             <w:r>
               <w:rPr>
@@ -733,7 +805,7 @@
                 <w:noProof/>
                 <w:webHidden/>
               </w:rPr>
-              <w:t>6</w:t>
+              <w:t>8</w:t>
             </w:r>
             <w:r>
               <w:rPr>
@@ -759,7 +831,7 @@
               <w:lang w:eastAsia="pl-PL"/>
             </w:rPr>
           </w:pPr>
-          <w:hyperlink w:anchor="_Toc473101570" w:history="1">
+          <w:hyperlink w:anchor="_Toc473139680" w:history="1">
             <w:r>
               <w:rPr>
                 <w:rStyle w:val="Hipercze"/>
@@ -803,7 +875,7 @@
                 <w:noProof/>
                 <w:webHidden/>
               </w:rPr>
-              <w:instrText xml:space="preserve"> PAGEREF _Toc473101570 \h </w:instrText>
+              <w:instrText xml:space="preserve"> PAGEREF _Toc473139680 \h </w:instrText>
             </w:r>
             <w:r>
               <w:rPr>
@@ -823,7 +895,7 @@
                 <w:noProof/>
                 <w:webHidden/>
               </w:rPr>
-              <w:t>6</w:t>
+              <w:t>8</w:t>
             </w:r>
             <w:r>
               <w:rPr>
@@ -848,13 +920,13 @@
               <w:lang w:eastAsia="pl-PL"/>
             </w:rPr>
           </w:pPr>
-          <w:hyperlink w:anchor="_Toc473101571" w:history="1">
+          <w:hyperlink w:anchor="_Toc473139681" w:history="1">
             <w:r>
               <w:rPr>
                 <w:rStyle w:val="Hipercze"/>
                 <w:noProof/>
               </w:rPr>
-              <w:t>administracja sklepu</w:t>
+              <w:t>Administracja sklepu</w:t>
             </w:r>
             <w:r>
               <w:rPr>
@@ -875,7 +947,7 @@
                 <w:noProof/>
                 <w:webHidden/>
               </w:rPr>
-              <w:instrText xml:space="preserve"> PAGEREF _Toc473101571 \h </w:instrText>
+              <w:instrText xml:space="preserve"> PAGEREF _Toc473139681 \h </w:instrText>
             </w:r>
             <w:r>
               <w:rPr>
@@ -895,7 +967,7 @@
                 <w:noProof/>
                 <w:webHidden/>
               </w:rPr>
-              <w:t>6</w:t>
+              <w:t>8</w:t>
             </w:r>
             <w:r>
               <w:rPr>
@@ -920,13 +992,13 @@
               <w:lang w:eastAsia="pl-PL"/>
             </w:rPr>
           </w:pPr>
-          <w:hyperlink w:anchor="_Toc473101572" w:history="1">
+          <w:hyperlink w:anchor="_Toc473139682" w:history="1">
             <w:r>
               <w:rPr>
                 <w:rStyle w:val="Hipercze"/>
                 <w:noProof/>
               </w:rPr>
-              <w:t>klient</w:t>
+              <w:t>Klient</w:t>
             </w:r>
             <w:r>
               <w:rPr>
@@ -947,7 +1019,7 @@
                 <w:noProof/>
                 <w:webHidden/>
               </w:rPr>
-              <w:instrText xml:space="preserve"> PAGEREF _Toc473101572 \h </w:instrText>
+              <w:instrText xml:space="preserve"> PAGEREF _Toc473139682 \h </w:instrText>
             </w:r>
             <w:r>
               <w:rPr>
@@ -967,7 +1039,7 @@
                 <w:noProof/>
                 <w:webHidden/>
               </w:rPr>
-              <w:t>7</w:t>
+              <w:t>9</w:t>
             </w:r>
             <w:r>
               <w:rPr>
@@ -993,7 +1065,7 @@
               <w:lang w:eastAsia="pl-PL"/>
             </w:rPr>
           </w:pPr>
-          <w:hyperlink w:anchor="_Toc473101573" w:history="1">
+          <w:hyperlink w:anchor="_Toc473139683" w:history="1">
             <w:r>
               <w:rPr>
                 <w:rStyle w:val="Hipercze"/>
@@ -1037,7 +1109,7 @@
                 <w:noProof/>
                 <w:webHidden/>
               </w:rPr>
-              <w:instrText xml:space="preserve"> PAGEREF _Toc473101573 \h </w:instrText>
+              <w:instrText xml:space="preserve"> PAGEREF _Toc473139683 \h </w:instrText>
             </w:r>
             <w:r>
               <w:rPr>
@@ -1057,7 +1129,7 @@
                 <w:noProof/>
                 <w:webHidden/>
               </w:rPr>
-              <w:t>7</w:t>
+              <w:t>9</w:t>
             </w:r>
             <w:r>
               <w:rPr>
@@ -1082,13 +1154,13 @@
               <w:lang w:eastAsia="pl-PL"/>
             </w:rPr>
           </w:pPr>
-          <w:hyperlink w:anchor="_Toc473101574" w:history="1">
+          <w:hyperlink w:anchor="_Toc473139684" w:history="1">
             <w:r>
               <w:rPr>
                 <w:rStyle w:val="Hipercze"/>
                 <w:noProof/>
               </w:rPr>
-              <w:t>a) funkcje obsługiwane przez administrację:</w:t>
+              <w:t>Funkcje obsługiwane przez administrację:</w:t>
             </w:r>
             <w:r>
               <w:rPr>
@@ -1109,7 +1181,7 @@
                 <w:noProof/>
                 <w:webHidden/>
               </w:rPr>
-              <w:instrText xml:space="preserve"> PAGEREF _Toc473101574 \h </w:instrText>
+              <w:instrText xml:space="preserve"> PAGEREF _Toc473139684 \h </w:instrText>
             </w:r>
             <w:r>
               <w:rPr>
@@ -1129,7 +1201,7 @@
                 <w:noProof/>
                 <w:webHidden/>
               </w:rPr>
-              <w:t>7</w:t>
+              <w:t>9</w:t>
             </w:r>
             <w:r>
               <w:rPr>
@@ -1154,13 +1226,13 @@
               <w:lang w:eastAsia="pl-PL"/>
             </w:rPr>
           </w:pPr>
-          <w:hyperlink w:anchor="_Toc473101575" w:history="1">
+          <w:hyperlink w:anchor="_Toc473139685" w:history="1">
             <w:r>
               <w:rPr>
                 <w:rStyle w:val="Hipercze"/>
                 <w:noProof/>
               </w:rPr>
-              <w:t>b) funkcje obsługiwane przez klienta:</w:t>
+              <w:t>Funkcje obsługiwane przez klienta:</w:t>
             </w:r>
             <w:r>
               <w:rPr>
@@ -1181,7 +1253,7 @@
                 <w:noProof/>
                 <w:webHidden/>
               </w:rPr>
-              <w:instrText xml:space="preserve"> PAGEREF _Toc473101575 \h </w:instrText>
+              <w:instrText xml:space="preserve"> PAGEREF _Toc473139685 \h </w:instrText>
             </w:r>
             <w:r>
               <w:rPr>
@@ -1201,7 +1273,7 @@
                 <w:noProof/>
                 <w:webHidden/>
               </w:rPr>
-              <w:t>7</w:t>
+              <w:t>9</w:t>
             </w:r>
             <w:r>
               <w:rPr>
@@ -1227,7 +1299,7 @@
               <w:lang w:eastAsia="pl-PL"/>
             </w:rPr>
           </w:pPr>
-          <w:hyperlink w:anchor="_Toc473101576" w:history="1">
+          <w:hyperlink w:anchor="_Toc473139686" w:history="1">
             <w:r>
               <w:rPr>
                 <w:rStyle w:val="Hipercze"/>
@@ -1271,7 +1343,7 @@
                 <w:noProof/>
                 <w:webHidden/>
               </w:rPr>
-              <w:instrText xml:space="preserve"> PAGEREF _Toc473101576 \h </w:instrText>
+              <w:instrText xml:space="preserve"> PAGEREF _Toc473139686 \h </w:instrText>
             </w:r>
             <w:r>
               <w:rPr>
@@ -1291,7 +1363,151 @@
                 <w:noProof/>
                 <w:webHidden/>
               </w:rPr>
-              <w:t>8</w:t>
+              <w:t>10</w:t>
+            </w:r>
+            <w:r>
+              <w:rPr>
+                <w:noProof/>
+                <w:webHidden/>
+              </w:rPr>
+              <w:fldChar w:fldCharType="end"/>
+            </w:r>
+          </w:hyperlink>
+        </w:p>
+        <w:p>
+          <w:pPr>
+            <w:pStyle w:val="Spistreci2"/>
+            <w:tabs>
+              <w:tab w:val="right" w:leader="dot" w:pos="9350"/>
+            </w:tabs>
+            <w:rPr>
+              <w:rFonts w:asciiTheme="minorHAnsi" w:eastAsiaTheme="minorEastAsia" w:hAnsiTheme="minorHAnsi" w:cstheme="minorBidi"/>
+              <w:noProof/>
+              <w:color w:val="auto"/>
+              <w:sz w:val="22"/>
+              <w:lang w:eastAsia="pl-PL"/>
+            </w:rPr>
+          </w:pPr>
+          <w:hyperlink w:anchor="_Toc473139687" w:history="1">
+            <w:r>
+              <w:rPr>
+                <w:rStyle w:val="Hipercze"/>
+                <w:noProof/>
+              </w:rPr>
+              <w:t>Wymagania funkcjonalne:</w:t>
+            </w:r>
+            <w:r>
+              <w:rPr>
+                <w:noProof/>
+                <w:webHidden/>
+              </w:rPr>
+              <w:tab/>
+            </w:r>
+            <w:r>
+              <w:rPr>
+                <w:noProof/>
+                <w:webHidden/>
+              </w:rPr>
+              <w:fldChar w:fldCharType="begin"/>
+            </w:r>
+            <w:r>
+              <w:rPr>
+                <w:noProof/>
+                <w:webHidden/>
+              </w:rPr>
+              <w:instrText xml:space="preserve"> PAGEREF _Toc473139687 \h </w:instrText>
+            </w:r>
+            <w:r>
+              <w:rPr>
+                <w:noProof/>
+                <w:webHidden/>
+              </w:rPr>
+            </w:r>
+            <w:r>
+              <w:rPr>
+                <w:noProof/>
+                <w:webHidden/>
+              </w:rPr>
+              <w:fldChar w:fldCharType="separate"/>
+            </w:r>
+            <w:r>
+              <w:rPr>
+                <w:noProof/>
+                <w:webHidden/>
+              </w:rPr>
+              <w:t>10</w:t>
+            </w:r>
+            <w:r>
+              <w:rPr>
+                <w:noProof/>
+                <w:webHidden/>
+              </w:rPr>
+              <w:fldChar w:fldCharType="end"/>
+            </w:r>
+          </w:hyperlink>
+        </w:p>
+        <w:p>
+          <w:pPr>
+            <w:pStyle w:val="Spistreci2"/>
+            <w:tabs>
+              <w:tab w:val="right" w:leader="dot" w:pos="9350"/>
+            </w:tabs>
+            <w:rPr>
+              <w:rFonts w:asciiTheme="minorHAnsi" w:eastAsiaTheme="minorEastAsia" w:hAnsiTheme="minorHAnsi" w:cstheme="minorBidi"/>
+              <w:noProof/>
+              <w:color w:val="auto"/>
+              <w:sz w:val="22"/>
+              <w:lang w:eastAsia="pl-PL"/>
+            </w:rPr>
+          </w:pPr>
+          <w:hyperlink w:anchor="_Toc473139688" w:history="1">
+            <w:r>
+              <w:rPr>
+                <w:rStyle w:val="Hipercze"/>
+                <w:noProof/>
+              </w:rPr>
+              <w:t>Wymagania niefunkcjonalne:</w:t>
+            </w:r>
+            <w:r>
+              <w:rPr>
+                <w:noProof/>
+                <w:webHidden/>
+              </w:rPr>
+              <w:tab/>
+            </w:r>
+            <w:r>
+              <w:rPr>
+                <w:noProof/>
+                <w:webHidden/>
+              </w:rPr>
+              <w:fldChar w:fldCharType="begin"/>
+            </w:r>
+            <w:r>
+              <w:rPr>
+                <w:noProof/>
+                <w:webHidden/>
+              </w:rPr>
+              <w:instrText xml:space="preserve"> PAGEREF _Toc473139688 \h </w:instrText>
+            </w:r>
+            <w:r>
+              <w:rPr>
+                <w:noProof/>
+                <w:webHidden/>
+              </w:rPr>
+            </w:r>
+            <w:r>
+              <w:rPr>
+                <w:noProof/>
+                <w:webHidden/>
+              </w:rPr>
+              <w:fldChar w:fldCharType="separate"/>
+            </w:r>
+            <w:r>
+              <w:rPr>
+                <w:noProof/>
+                <w:webHidden/>
+              </w:rPr>
+              <w:t>10</w:t>
             </w:r>
             <w:r>
               <w:rPr>
@@ -1317,7 +1533,7 @@
               <w:lang w:eastAsia="pl-PL"/>
             </w:rPr>
           </w:pPr>
-          <w:hyperlink w:anchor="_Toc473101577" w:history="1">
+          <w:hyperlink w:anchor="_Toc473139689" w:history="1">
             <w:r>
               <w:rPr>
                 <w:rStyle w:val="Hipercze"/>
@@ -1361,7 +1577,7 @@
                 <w:noProof/>
                 <w:webHidden/>
               </w:rPr>
-              <w:instrText xml:space="preserve"> PAGEREF _Toc473101577 \h </w:instrText>
+              <w:instrText xml:space="preserve"> PAGEREF _Toc473139689 \h </w:instrText>
             </w:r>
             <w:r>
               <w:rPr>
@@ -1381,7 +1597,7 @@
                 <w:noProof/>
                 <w:webHidden/>
               </w:rPr>
-              <w:t>9</w:t>
+              <w:t>11</w:t>
             </w:r>
             <w:r>
               <w:rPr>
@@ -1406,7 +1622,7 @@
               <w:lang w:eastAsia="pl-PL"/>
             </w:rPr>
           </w:pPr>
-          <w:hyperlink w:anchor="_Toc473101578" w:history="1">
+          <w:hyperlink w:anchor="_Toc473139690" w:history="1">
             <w:r>
               <w:rPr>
                 <w:rStyle w:val="Hipercze"/>
@@ -1433,7 +1649,7 @@
                 <w:noProof/>
                 <w:webHidden/>
               </w:rPr>
-              <w:instrText xml:space="preserve"> PAGEREF _Toc473101578 \h </w:instrText>
+              <w:instrText xml:space="preserve"> PAGEREF _Toc473139690 \h </w:instrText>
             </w:r>
             <w:r>
               <w:rPr>
@@ -1453,7 +1669,7 @@
                 <w:noProof/>
                 <w:webHidden/>
               </w:rPr>
-              <w:t>9</w:t>
+              <w:t>11</w:t>
             </w:r>
             <w:r>
               <w:rPr>
@@ -1478,7 +1694,7 @@
               <w:lang w:eastAsia="pl-PL"/>
             </w:rPr>
           </w:pPr>
-          <w:hyperlink w:anchor="_Toc473101579" w:history="1">
+          <w:hyperlink w:anchor="_Toc473139691" w:history="1">
             <w:r>
               <w:rPr>
                 <w:rStyle w:val="Hipercze"/>
@@ -1505,7 +1721,7 @@
                 <w:noProof/>
                 <w:webHidden/>
               </w:rPr>
-              <w:instrText xml:space="preserve"> PAGEREF _Toc473101579 \h </w:instrText>
+              <w:instrText xml:space="preserve"> PAGEREF _Toc473139691 \h </w:instrText>
             </w:r>
             <w:r>
               <w:rPr>
@@ -1525,7 +1741,7 @@
                 <w:noProof/>
                 <w:webHidden/>
               </w:rPr>
-              <w:t>9</w:t>
+              <w:t>12</w:t>
             </w:r>
             <w:r>
               <w:rPr>
@@ -1550,7 +1766,7 @@
               <w:lang w:eastAsia="pl-PL"/>
             </w:rPr>
           </w:pPr>
-          <w:hyperlink w:anchor="_Toc473101580" w:history="1">
+          <w:hyperlink w:anchor="_Toc473139692" w:history="1">
             <w:r>
               <w:rPr>
                 <w:rStyle w:val="Hipercze"/>
@@ -1577,7 +1793,7 @@
                 <w:noProof/>
                 <w:webHidden/>
               </w:rPr>
-              <w:instrText xml:space="preserve"> PAGEREF _Toc473101580 \h </w:instrText>
+              <w:instrText xml:space="preserve"> PAGEREF _Toc473139692 \h </w:instrText>
             </w:r>
             <w:r>
               <w:rPr>
@@ -1597,7 +1813,7 @@
                 <w:noProof/>
                 <w:webHidden/>
               </w:rPr>
-              <w:t>12</w:t>
+              <w:t>14</w:t>
             </w:r>
             <w:r>
               <w:rPr>
@@ -1622,7 +1838,7 @@
               <w:lang w:eastAsia="pl-PL"/>
             </w:rPr>
           </w:pPr>
-          <w:hyperlink w:anchor="_Toc473101583" w:history="1">
+          <w:hyperlink w:anchor="_Toc473139693" w:history="1">
             <w:r>
               <w:rPr>
                 <w:rStyle w:val="Hipercze"/>
@@ -1649,7 +1865,7 @@
                 <w:noProof/>
                 <w:webHidden/>
               </w:rPr>
-              <w:instrText xml:space="preserve"> PAGEREF _Toc473101583 \h </w:instrText>
+              <w:instrText xml:space="preserve"> PAGEREF _Toc473139693 \h </w:instrText>
             </w:r>
             <w:r>
               <w:rPr>
@@ -1669,7 +1885,7 @@
                 <w:noProof/>
                 <w:webHidden/>
               </w:rPr>
-              <w:t>13</w:t>
+              <w:t>15</w:t>
             </w:r>
             <w:r>
               <w:rPr>
@@ -1695,7 +1911,7 @@
               <w:lang w:eastAsia="pl-PL"/>
             </w:rPr>
           </w:pPr>
-          <w:hyperlink w:anchor="_Toc473101584" w:history="1">
+          <w:hyperlink w:anchor="_Toc473139694" w:history="1">
             <w:r>
               <w:rPr>
                 <w:rStyle w:val="Hipercze"/>
@@ -1739,7 +1955,7 @@
                 <w:noProof/>
                 <w:webHidden/>
               </w:rPr>
-              <w:instrText xml:space="preserve"> PAGEREF _Toc473101584 \h </w:instrText>
+              <w:instrText xml:space="preserve"> PAGEREF _Toc473139694 \h </w:instrText>
             </w:r>
             <w:r>
               <w:rPr>
@@ -1759,7 +1975,511 @@
                 <w:noProof/>
                 <w:webHidden/>
               </w:rPr>
-              <w:t>14</w:t>
+              <w:t>16</w:t>
+            </w:r>
+            <w:r>
+              <w:rPr>
+                <w:noProof/>
+                <w:webHidden/>
+              </w:rPr>
+              <w:fldChar w:fldCharType="end"/>
+            </w:r>
+          </w:hyperlink>
+        </w:p>
+        <w:p>
+          <w:pPr>
+            <w:pStyle w:val="Spistreci2"/>
+            <w:tabs>
+              <w:tab w:val="right" w:leader="dot" w:pos="9350"/>
+            </w:tabs>
+            <w:rPr>
+              <w:rFonts w:asciiTheme="minorHAnsi" w:eastAsiaTheme="minorEastAsia" w:hAnsiTheme="minorHAnsi" w:cstheme="minorBidi"/>
+              <w:noProof/>
+              <w:color w:val="auto"/>
+              <w:sz w:val="22"/>
+              <w:lang w:eastAsia="pl-PL"/>
+            </w:rPr>
+          </w:pPr>
+          <w:hyperlink w:anchor="_Toc473139695" w:history="1">
+            <w:r>
+              <w:rPr>
+                <w:rStyle w:val="Hipercze"/>
+                <w:noProof/>
+              </w:rPr>
+              <w:t>Analiza wymagań projektu / aplikacji</w:t>
+            </w:r>
+            <w:r>
+              <w:rPr>
+                <w:noProof/>
+                <w:webHidden/>
+              </w:rPr>
+              <w:tab/>
+            </w:r>
+            <w:r>
+              <w:rPr>
+                <w:noProof/>
+                <w:webHidden/>
+              </w:rPr>
+              <w:fldChar w:fldCharType="begin"/>
+            </w:r>
+            <w:r>
+              <w:rPr>
+                <w:noProof/>
+                <w:webHidden/>
+              </w:rPr>
+              <w:instrText xml:space="preserve"> PAGEREF _Toc473139695 \h </w:instrText>
+            </w:r>
+            <w:r>
+              <w:rPr>
+                <w:noProof/>
+                <w:webHidden/>
+              </w:rPr>
+            </w:r>
+            <w:r>
+              <w:rPr>
+                <w:noProof/>
+                <w:webHidden/>
+              </w:rPr>
+              <w:fldChar w:fldCharType="separate"/>
+            </w:r>
+            <w:r>
+              <w:rPr>
+                <w:noProof/>
+                <w:webHidden/>
+              </w:rPr>
+              <w:t>16</w:t>
+            </w:r>
+            <w:r>
+              <w:rPr>
+                <w:noProof/>
+                <w:webHidden/>
+              </w:rPr>
+              <w:fldChar w:fldCharType="end"/>
+            </w:r>
+          </w:hyperlink>
+        </w:p>
+        <w:p>
+          <w:pPr>
+            <w:pStyle w:val="Spistreci2"/>
+            <w:tabs>
+              <w:tab w:val="right" w:leader="dot" w:pos="9350"/>
+            </w:tabs>
+            <w:rPr>
+              <w:rFonts w:asciiTheme="minorHAnsi" w:eastAsiaTheme="minorEastAsia" w:hAnsiTheme="minorHAnsi" w:cstheme="minorBidi"/>
+              <w:noProof/>
+              <w:color w:val="auto"/>
+              <w:sz w:val="22"/>
+              <w:lang w:eastAsia="pl-PL"/>
+            </w:rPr>
+          </w:pPr>
+          <w:hyperlink w:anchor="_Toc473139696" w:history="1">
+            <w:r>
+              <w:rPr>
+                <w:rStyle w:val="Hipercze"/>
+                <w:noProof/>
+              </w:rPr>
+              <w:t>Specyfikacja wymagań</w:t>
+            </w:r>
+            <w:r>
+              <w:rPr>
+                <w:noProof/>
+                <w:webHidden/>
+              </w:rPr>
+              <w:tab/>
+            </w:r>
+            <w:r>
+              <w:rPr>
+                <w:noProof/>
+                <w:webHidden/>
+              </w:rPr>
+              <w:fldChar w:fldCharType="begin"/>
+            </w:r>
+            <w:r>
+              <w:rPr>
+                <w:noProof/>
+                <w:webHidden/>
+              </w:rPr>
+              <w:instrText xml:space="preserve"> PAGEREF _Toc473139696 \h </w:instrText>
+            </w:r>
+            <w:r>
+              <w:rPr>
+                <w:noProof/>
+                <w:webHidden/>
+              </w:rPr>
+            </w:r>
+            <w:r>
+              <w:rPr>
+                <w:noProof/>
+                <w:webHidden/>
+              </w:rPr>
+              <w:fldChar w:fldCharType="separate"/>
+            </w:r>
+            <w:r>
+              <w:rPr>
+                <w:noProof/>
+                <w:webHidden/>
+              </w:rPr>
+              <w:t>16</w:t>
+            </w:r>
+            <w:r>
+              <w:rPr>
+                <w:noProof/>
+                <w:webHidden/>
+              </w:rPr>
+              <w:fldChar w:fldCharType="end"/>
+            </w:r>
+          </w:hyperlink>
+        </w:p>
+        <w:p>
+          <w:pPr>
+            <w:pStyle w:val="Spistreci2"/>
+            <w:tabs>
+              <w:tab w:val="right" w:leader="dot" w:pos="9350"/>
+            </w:tabs>
+            <w:rPr>
+              <w:rFonts w:asciiTheme="minorHAnsi" w:eastAsiaTheme="minorEastAsia" w:hAnsiTheme="minorHAnsi" w:cstheme="minorBidi"/>
+              <w:noProof/>
+              <w:color w:val="auto"/>
+              <w:sz w:val="22"/>
+              <w:lang w:eastAsia="pl-PL"/>
+            </w:rPr>
+          </w:pPr>
+          <w:hyperlink w:anchor="_Toc473139697" w:history="1">
+            <w:r>
+              <w:rPr>
+                <w:rStyle w:val="Hipercze"/>
+                <w:noProof/>
+              </w:rPr>
+              <w:t>Tworzenie aplikacji</w:t>
+            </w:r>
+            <w:r>
+              <w:rPr>
+                <w:noProof/>
+                <w:webHidden/>
+              </w:rPr>
+              <w:tab/>
+            </w:r>
+            <w:r>
+              <w:rPr>
+                <w:noProof/>
+                <w:webHidden/>
+              </w:rPr>
+              <w:fldChar w:fldCharType="begin"/>
+            </w:r>
+            <w:r>
+              <w:rPr>
+                <w:noProof/>
+                <w:webHidden/>
+              </w:rPr>
+              <w:instrText xml:space="preserve"> PAGEREF _Toc473139697 \h </w:instrText>
+            </w:r>
+            <w:r>
+              <w:rPr>
+                <w:noProof/>
+                <w:webHidden/>
+              </w:rPr>
+            </w:r>
+            <w:r>
+              <w:rPr>
+                <w:noProof/>
+                <w:webHidden/>
+              </w:rPr>
+              <w:fldChar w:fldCharType="separate"/>
+            </w:r>
+            <w:r>
+              <w:rPr>
+                <w:noProof/>
+                <w:webHidden/>
+              </w:rPr>
+              <w:t>16</w:t>
+            </w:r>
+            <w:r>
+              <w:rPr>
+                <w:noProof/>
+                <w:webHidden/>
+              </w:rPr>
+              <w:fldChar w:fldCharType="end"/>
+            </w:r>
+          </w:hyperlink>
+        </w:p>
+        <w:p>
+          <w:pPr>
+            <w:pStyle w:val="Spistreci2"/>
+            <w:tabs>
+              <w:tab w:val="right" w:leader="dot" w:pos="9350"/>
+            </w:tabs>
+            <w:rPr>
+              <w:rFonts w:asciiTheme="minorHAnsi" w:eastAsiaTheme="minorEastAsia" w:hAnsiTheme="minorHAnsi" w:cstheme="minorBidi"/>
+              <w:noProof/>
+              <w:color w:val="auto"/>
+              <w:sz w:val="22"/>
+              <w:lang w:eastAsia="pl-PL"/>
+            </w:rPr>
+          </w:pPr>
+          <w:hyperlink w:anchor="_Toc473139698" w:history="1">
+            <w:r>
+              <w:rPr>
+                <w:rStyle w:val="Hipercze"/>
+                <w:noProof/>
+              </w:rPr>
+              <w:t>Testowanie</w:t>
+            </w:r>
+            <w:r>
+              <w:rPr>
+                <w:noProof/>
+                <w:webHidden/>
+              </w:rPr>
+              <w:tab/>
+            </w:r>
+            <w:r>
+              <w:rPr>
+                <w:noProof/>
+                <w:webHidden/>
+              </w:rPr>
+              <w:fldChar w:fldCharType="begin"/>
+            </w:r>
+            <w:r>
+              <w:rPr>
+                <w:noProof/>
+                <w:webHidden/>
+              </w:rPr>
+              <w:instrText xml:space="preserve"> PAGEREF _Toc473139698 \h </w:instrText>
+            </w:r>
+            <w:r>
+              <w:rPr>
+                <w:noProof/>
+                <w:webHidden/>
+              </w:rPr>
+            </w:r>
+            <w:r>
+              <w:rPr>
+                <w:noProof/>
+                <w:webHidden/>
+              </w:rPr>
+              <w:fldChar w:fldCharType="separate"/>
+            </w:r>
+            <w:r>
+              <w:rPr>
+                <w:noProof/>
+                <w:webHidden/>
+              </w:rPr>
+              <w:t>17</w:t>
+            </w:r>
+            <w:r>
+              <w:rPr>
+                <w:noProof/>
+                <w:webHidden/>
+              </w:rPr>
+              <w:fldChar w:fldCharType="end"/>
+            </w:r>
+          </w:hyperlink>
+        </w:p>
+        <w:p>
+          <w:pPr>
+            <w:pStyle w:val="Spistreci2"/>
+            <w:tabs>
+              <w:tab w:val="right" w:leader="dot" w:pos="9350"/>
+            </w:tabs>
+            <w:rPr>
+              <w:rFonts w:asciiTheme="minorHAnsi" w:eastAsiaTheme="minorEastAsia" w:hAnsiTheme="minorHAnsi" w:cstheme="minorBidi"/>
+              <w:noProof/>
+              <w:color w:val="auto"/>
+              <w:sz w:val="22"/>
+              <w:lang w:eastAsia="pl-PL"/>
+            </w:rPr>
+          </w:pPr>
+          <w:hyperlink w:anchor="_Toc473139699" w:history="1">
+            <w:r>
+              <w:rPr>
+                <w:rStyle w:val="Hipercze"/>
+                <w:noProof/>
+              </w:rPr>
+              <w:t>Wdrożenie aplikacji</w:t>
+            </w:r>
+            <w:r>
+              <w:rPr>
+                <w:noProof/>
+                <w:webHidden/>
+              </w:rPr>
+              <w:tab/>
+            </w:r>
+            <w:r>
+              <w:rPr>
+                <w:noProof/>
+                <w:webHidden/>
+              </w:rPr>
+              <w:fldChar w:fldCharType="begin"/>
+            </w:r>
+            <w:r>
+              <w:rPr>
+                <w:noProof/>
+                <w:webHidden/>
+              </w:rPr>
+              <w:instrText xml:space="preserve"> PAGEREF _Toc473139699 \h </w:instrText>
+            </w:r>
+            <w:r>
+              <w:rPr>
+                <w:noProof/>
+                <w:webHidden/>
+              </w:rPr>
+            </w:r>
+            <w:r>
+              <w:rPr>
+                <w:noProof/>
+                <w:webHidden/>
+              </w:rPr>
+              <w:fldChar w:fldCharType="separate"/>
+            </w:r>
+            <w:r>
+              <w:rPr>
+                <w:noProof/>
+                <w:webHidden/>
+              </w:rPr>
+              <w:t>17</w:t>
+            </w:r>
+            <w:r>
+              <w:rPr>
+                <w:noProof/>
+                <w:webHidden/>
+              </w:rPr>
+              <w:fldChar w:fldCharType="end"/>
+            </w:r>
+          </w:hyperlink>
+        </w:p>
+        <w:p>
+          <w:pPr>
+            <w:pStyle w:val="Spistreci2"/>
+            <w:tabs>
+              <w:tab w:val="right" w:leader="dot" w:pos="9350"/>
+            </w:tabs>
+            <w:rPr>
+              <w:rFonts w:asciiTheme="minorHAnsi" w:eastAsiaTheme="minorEastAsia" w:hAnsiTheme="minorHAnsi" w:cstheme="minorBidi"/>
+              <w:noProof/>
+              <w:color w:val="auto"/>
+              <w:sz w:val="22"/>
+              <w:lang w:eastAsia="pl-PL"/>
+            </w:rPr>
+          </w:pPr>
+          <w:hyperlink w:anchor="_Toc473139700" w:history="1">
+            <w:r>
+              <w:rPr>
+                <w:rStyle w:val="Hipercze"/>
+                <w:noProof/>
+              </w:rPr>
+              <w:t>Konserwacja i opieka nad aplikacją</w:t>
+            </w:r>
+            <w:r>
+              <w:rPr>
+                <w:noProof/>
+                <w:webHidden/>
+              </w:rPr>
+              <w:tab/>
+            </w:r>
+            <w:r>
+              <w:rPr>
+                <w:noProof/>
+                <w:webHidden/>
+              </w:rPr>
+              <w:fldChar w:fldCharType="begin"/>
+            </w:r>
+            <w:r>
+              <w:rPr>
+                <w:noProof/>
+                <w:webHidden/>
+              </w:rPr>
+              <w:instrText xml:space="preserve"> PAGEREF _Toc473139700 \h </w:instrText>
+            </w:r>
+            <w:r>
+              <w:rPr>
+                <w:noProof/>
+                <w:webHidden/>
+              </w:rPr>
+            </w:r>
+            <w:r>
+              <w:rPr>
+                <w:noProof/>
+                <w:webHidden/>
+              </w:rPr>
+              <w:fldChar w:fldCharType="separate"/>
+            </w:r>
+            <w:r>
+              <w:rPr>
+                <w:noProof/>
+                <w:webHidden/>
+              </w:rPr>
+              <w:t>17</w:t>
+            </w:r>
+            <w:r>
+              <w:rPr>
+                <w:noProof/>
+                <w:webHidden/>
+              </w:rPr>
+              <w:fldChar w:fldCharType="end"/>
+            </w:r>
+          </w:hyperlink>
+        </w:p>
+        <w:p>
+          <w:pPr>
+            <w:pStyle w:val="Spistreci2"/>
+            <w:tabs>
+              <w:tab w:val="right" w:leader="dot" w:pos="9350"/>
+            </w:tabs>
+            <w:rPr>
+              <w:rFonts w:asciiTheme="minorHAnsi" w:eastAsiaTheme="minorEastAsia" w:hAnsiTheme="minorHAnsi" w:cstheme="minorBidi"/>
+              <w:noProof/>
+              <w:color w:val="auto"/>
+              <w:sz w:val="22"/>
+              <w:lang w:eastAsia="pl-PL"/>
+            </w:rPr>
+          </w:pPr>
+          <w:hyperlink w:anchor="_Toc473139701" w:history="1">
+            <w:r>
+              <w:rPr>
+                <w:rStyle w:val="Hipercze"/>
+                <w:noProof/>
+              </w:rPr>
+              <w:t>Rozbudowa aplikacji</w:t>
+            </w:r>
+            <w:r>
+              <w:rPr>
+                <w:noProof/>
+                <w:webHidden/>
+              </w:rPr>
+              <w:tab/>
+            </w:r>
+            <w:r>
+              <w:rPr>
+                <w:noProof/>
+                <w:webHidden/>
+              </w:rPr>
+              <w:fldChar w:fldCharType="begin"/>
+            </w:r>
+            <w:r>
+              <w:rPr>
+                <w:noProof/>
+                <w:webHidden/>
+              </w:rPr>
+              <w:instrText xml:space="preserve"> PAGEREF _Toc473139701 \h </w:instrText>
+            </w:r>
+            <w:r>
+              <w:rPr>
+                <w:noProof/>
+                <w:webHidden/>
+              </w:rPr>
+            </w:r>
+            <w:r>
+              <w:rPr>
+                <w:noProof/>
+                <w:webHidden/>
+              </w:rPr>
+              <w:fldChar w:fldCharType="separate"/>
+            </w:r>
+            <w:r>
+              <w:rPr>
+                <w:noProof/>
+                <w:webHidden/>
+              </w:rPr>
+              <w:t>17</w:t>
             </w:r>
             <w:r>
               <w:rPr>
@@ -1785,7 +2505,7 @@
               <w:lang w:eastAsia="pl-PL"/>
             </w:rPr>
           </w:pPr>
-          <w:hyperlink w:anchor="_Toc473101585" w:history="1">
+          <w:hyperlink w:anchor="_Toc473139702" w:history="1">
             <w:r>
               <w:rPr>
                 <w:rStyle w:val="Hipercze"/>
@@ -1829,7 +2549,7 @@
                 <w:noProof/>
                 <w:webHidden/>
               </w:rPr>
-              <w:instrText xml:space="preserve"> PAGEREF _Toc473101585 \h </w:instrText>
+              <w:instrText xml:space="preserve"> PAGEREF _Toc473139702 \h </w:instrText>
             </w:r>
             <w:r>
               <w:rPr>
@@ -1849,7 +2569,7 @@
                 <w:noProof/>
                 <w:webHidden/>
               </w:rPr>
-              <w:t>16</w:t>
+              <w:t>18</w:t>
             </w:r>
             <w:r>
               <w:rPr>
@@ -1873,10 +2593,27 @@
     </w:sdt>
     <w:p>
       <w:pPr>
+        <w:suppressAutoHyphens w:val="0"/>
+        <w:spacing w:after="160" w:line="259" w:lineRule="auto"/>
+        <w:jc w:val="left"/>
+        <w:rPr>
+          <w:rFonts w:ascii="Cambria" w:eastAsiaTheme="majorEastAsia" w:hAnsi="Cambria" w:cstheme="majorBidi"/>
+          <w:b/>
+          <w:color w:val="auto"/>
+          <w:sz w:val="36"/>
+          <w:szCs w:val="32"/>
+        </w:rPr>
+      </w:pPr>
+      <w:r>
+        <w:br w:type="page"/>
+      </w:r>
+    </w:p>
+    <w:p>
+      <w:pPr>
         <w:pStyle w:val="Nagwek1"/>
         <w:ind w:left="0" w:firstLine="65"/>
       </w:pPr>
-      <w:bookmarkStart w:id="0" w:name="_Toc473101564"/>
+      <w:bookmarkStart w:id="0" w:name="_Toc473139674"/>
       <w:r>
         <w:lastRenderedPageBreak/>
         <w:t>Wstęp</w:t>
@@ -1888,10 +2625,12 @@
         <w:pStyle w:val="Nagwek2"/>
       </w:pPr>
       <w:bookmarkStart w:id="1" w:name="_Toc473101565"/>
+      <w:bookmarkStart w:id="2" w:name="_Toc473139675"/>
       <w:r>
         <w:t>Cel i zakres projektu:</w:t>
       </w:r>
       <w:bookmarkEnd w:id="1"/>
+      <w:bookmarkEnd w:id="2"/>
     </w:p>
     <w:p>
       <w:r>
@@ -1971,11 +2710,11 @@
         <w:pStyle w:val="Nagwek1"/>
         <w:ind w:left="0" w:firstLine="65"/>
       </w:pPr>
-      <w:bookmarkStart w:id="2" w:name="_Toc473101566"/>
+      <w:bookmarkStart w:id="3" w:name="_Toc473139676"/>
       <w:r>
         <w:t>Słownik danych</w:t>
       </w:r>
-      <w:bookmarkEnd w:id="2"/>
+      <w:bookmarkEnd w:id="3"/>
     </w:p>
     <w:p>
       <w:proofErr w:type="spellStart"/>
@@ -2366,12 +3105,12 @@
         <w:pStyle w:val="Nagwek1"/>
         <w:ind w:left="0" w:firstLine="65"/>
       </w:pPr>
-      <w:bookmarkStart w:id="3" w:name="_Toc473101567"/>
+      <w:bookmarkStart w:id="4" w:name="_Toc473139677"/>
       <w:r>
         <w:lastRenderedPageBreak/>
         <w:t>Analiza biznesowa</w:t>
       </w:r>
-      <w:bookmarkEnd w:id="3"/>
+      <w:bookmarkEnd w:id="4"/>
     </w:p>
     <w:p>
       <w:r>
@@ -2558,8 +3297,8 @@
         <w:pStyle w:val="Nagwek1"/>
         <w:ind w:left="0" w:firstLine="65"/>
       </w:pPr>
-      <w:bookmarkStart w:id="4" w:name="_Toc473101568"/>
       <w:bookmarkStart w:id="5" w:name="_GoBack"/>
+      <w:bookmarkStart w:id="6" w:name="_Toc473139678"/>
       <w:bookmarkEnd w:id="5"/>
       <w:r>
         <w:lastRenderedPageBreak/>
@@ -2568,7 +3307,7 @@
       <w:r>
         <w:t xml:space="preserve"> oraz ograniczenia</w:t>
       </w:r>
-      <w:bookmarkEnd w:id="4"/>
+      <w:bookmarkEnd w:id="6"/>
     </w:p>
     <w:p>
       <w:r>
@@ -2666,12 +3405,12 @@
         <w:pStyle w:val="Nagwek1"/>
         <w:ind w:left="0" w:firstLine="65"/>
       </w:pPr>
-      <w:bookmarkStart w:id="6" w:name="_Toc473101569"/>
+      <w:bookmarkStart w:id="7" w:name="_Toc473139679"/>
       <w:r>
         <w:lastRenderedPageBreak/>
         <w:t>Ogólny opis</w:t>
       </w:r>
-      <w:bookmarkEnd w:id="6"/>
+      <w:bookmarkEnd w:id="7"/>
     </w:p>
     <w:p>
       <w:r>
@@ -2730,11 +3469,11 @@
         <w:pStyle w:val="Nagwek1"/>
         <w:ind w:left="0" w:firstLine="65"/>
       </w:pPr>
-      <w:bookmarkStart w:id="7" w:name="_Toc473101570"/>
+      <w:bookmarkStart w:id="8" w:name="_Toc473139680"/>
       <w:r>
         <w:t>Charakterystyka użytkowników</w:t>
       </w:r>
-      <w:bookmarkEnd w:id="7"/>
+      <w:bookmarkEnd w:id="8"/>
     </w:p>
     <w:p>
       <w:r>
@@ -2754,11 +3493,14 @@
       <w:pPr>
         <w:pStyle w:val="Nagwek2"/>
       </w:pPr>
-      <w:bookmarkStart w:id="8" w:name="_Toc473101571"/>
-      <w:r>
-        <w:t>administracja sklepu</w:t>
-      </w:r>
-      <w:bookmarkEnd w:id="8"/>
+      <w:bookmarkStart w:id="9" w:name="_Toc473139681"/>
+      <w:r>
+        <w:t>A</w:t>
+      </w:r>
+      <w:r>
+        <w:t>dministracja sklepu</w:t>
+      </w:r>
+      <w:bookmarkEnd w:id="9"/>
     </w:p>
     <w:p>
       <w:pPr>
@@ -2888,11 +3630,14 @@
       <w:pPr>
         <w:pStyle w:val="Nagwek2"/>
       </w:pPr>
-      <w:bookmarkStart w:id="9" w:name="_Toc473101572"/>
-      <w:r>
-        <w:t>klient</w:t>
-      </w:r>
-      <w:bookmarkEnd w:id="9"/>
+      <w:bookmarkStart w:id="10" w:name="_Toc473139682"/>
+      <w:r>
+        <w:t>K</w:t>
+      </w:r>
+      <w:r>
+        <w:t>lient</w:t>
+      </w:r>
+      <w:bookmarkEnd w:id="10"/>
     </w:p>
     <w:p>
       <w:pPr>
@@ -2959,21 +3704,24 @@
         <w:pStyle w:val="Nagwek1"/>
         <w:ind w:left="0" w:firstLine="65"/>
       </w:pPr>
-      <w:bookmarkStart w:id="10" w:name="_Toc473101573"/>
+      <w:bookmarkStart w:id="11" w:name="_Toc473139683"/>
       <w:r>
         <w:t>Główne funkcje produktu:</w:t>
       </w:r>
-      <w:bookmarkEnd w:id="10"/>
+      <w:bookmarkEnd w:id="11"/>
     </w:p>
     <w:p>
       <w:pPr>
         <w:pStyle w:val="Nagwek2"/>
       </w:pPr>
-      <w:bookmarkStart w:id="11" w:name="_Toc473101574"/>
-      <w:r>
-        <w:t>a) funkcje obsługiwane przez administrację:</w:t>
-      </w:r>
-      <w:bookmarkEnd w:id="11"/>
+      <w:bookmarkStart w:id="12" w:name="_Toc473139684"/>
+      <w:r>
+        <w:t>F</w:t>
+      </w:r>
+      <w:r>
+        <w:t>unkcje obsługiwane przez administrację:</w:t>
+      </w:r>
+      <w:bookmarkEnd w:id="12"/>
     </w:p>
     <w:p>
       <w:pPr>
@@ -3015,9 +3763,12 @@
       <w:pPr>
         <w:pStyle w:val="Nagwek2"/>
       </w:pPr>
-      <w:bookmarkStart w:id="12" w:name="_Toc473101575"/>
-      <w:r>
-        <w:t>b) funkcje obsługiwane przez</w:t>
+      <w:bookmarkStart w:id="13" w:name="_Toc473139685"/>
+      <w:r>
+        <w:t>F</w:t>
+      </w:r>
+      <w:r>
+        <w:t>unkcje obsługiwane przez</w:t>
       </w:r>
       <w:r>
         <w:t xml:space="preserve"> klienta</w:t>
@@ -3025,7 +3776,7 @@
       <w:r>
         <w:t>:</w:t>
       </w:r>
-      <w:bookmarkEnd w:id="12"/>
+      <w:bookmarkEnd w:id="13"/>
     </w:p>
     <w:p>
       <w:pPr>
@@ -3128,20 +3879,22 @@
         <w:pStyle w:val="Nagwek1"/>
         <w:ind w:left="0" w:firstLine="65"/>
       </w:pPr>
-      <w:bookmarkStart w:id="13" w:name="_Toc473101576"/>
+      <w:bookmarkStart w:id="14" w:name="_Toc473139686"/>
       <w:r>
         <w:lastRenderedPageBreak/>
         <w:t>Wymagania funkcjonalne i niefunkcjonalne</w:t>
       </w:r>
-      <w:bookmarkEnd w:id="13"/>
-    </w:p>
-    <w:p>
-      <w:pPr>
-        <w:ind w:left="360"/>
-      </w:pPr>
+      <w:bookmarkEnd w:id="14"/>
+    </w:p>
+    <w:p>
+      <w:pPr>
+        <w:pStyle w:val="Nagwek2"/>
+      </w:pPr>
+      <w:bookmarkStart w:id="15" w:name="_Toc473139687"/>
       <w:r>
         <w:t>Wymagania funkcjonalne:</w:t>
       </w:r>
+      <w:bookmarkEnd w:id="15"/>
     </w:p>
     <w:p>
       <w:pPr>
@@ -3307,13 +4060,13 @@
     </w:p>
     <w:p>
       <w:pPr>
-        <w:pStyle w:val="Akapitzlist"/>
-      </w:pPr>
-    </w:p>
-    <w:p>
+        <w:pStyle w:val="Nagwek2"/>
+      </w:pPr>
+      <w:bookmarkStart w:id="16" w:name="_Toc473139688"/>
       <w:r>
         <w:t>Wymagania niefunkcjonalne:</w:t>
       </w:r>
+      <w:bookmarkEnd w:id="16"/>
     </w:p>
     <w:p>
       <w:pPr>
@@ -3417,24 +4170,24 @@
         <w:pStyle w:val="Nagwek1"/>
         <w:ind w:left="0" w:firstLine="65"/>
       </w:pPr>
-      <w:bookmarkStart w:id="14" w:name="_Toc473101577"/>
+      <w:bookmarkStart w:id="17" w:name="_Toc473139689"/>
       <w:r>
         <w:t>Diagramy</w:t>
       </w:r>
       <w:r>
         <w:t xml:space="preserve"> operacyjne</w:t>
       </w:r>
-      <w:bookmarkEnd w:id="14"/>
+      <w:bookmarkEnd w:id="17"/>
     </w:p>
     <w:p>
       <w:pPr>
         <w:pStyle w:val="Nagwek2"/>
       </w:pPr>
-      <w:bookmarkStart w:id="15" w:name="_Toc473101578"/>
+      <w:bookmarkStart w:id="18" w:name="_Toc473139690"/>
       <w:r>
         <w:t>Diagram ERD</w:t>
       </w:r>
-      <w:bookmarkEnd w:id="15"/>
+      <w:bookmarkEnd w:id="18"/>
     </w:p>
     <w:p>
       <w:r>
@@ -3451,7 +4204,7 @@
           <w:lang w:eastAsia="pl-PL"/>
         </w:rPr>
         <w:drawing>
-          <wp:inline distT="0" distB="0" distL="0" distR="0" wp14:anchorId="28BFD517" wp14:editId="625E99F0">
+          <wp:inline distT="0" distB="0" distL="0" distR="0">
             <wp:extent cx="5810950" cy="2631056"/>
             <wp:effectExtent l="0" t="0" r="0" b="0"/>
             <wp:docPr id="2" name="Obraz 2"/>
@@ -3468,10 +4221,10 @@
                     </pic:cNvPicPr>
                   </pic:nvPicPr>
                   <pic:blipFill>
-                    <a:blip r:embed="rId10" cstate="print">
+                    <a:blip r:embed="rId9" cstate="print">
                       <a:extLst>
                         <a:ext uri="{28A0092B-C50C-407E-A947-70E740481C1C}">
-                          <a14:useLocalDpi xmlns:a14="http://schemas.microsoft.com/office/drawing/2010/main" val="0"/>
+                          <a14:useLocalDpi xmlns:a14="http://schemas.microsoft.com/office/drawing/2010/main" xmlns:wps="http://schemas.microsoft.com/office/word/2010/wordprocessingShape" xmlns:wpi="http://schemas.microsoft.com/office/word/2010/wordprocessingInk" xmlns:wpg="http://schemas.microsoft.com/office/word/2010/wordprocessingGroup" xmlns:w14="http://schemas.microsoft.com/office/word/2010/wordml" xmlns:w="http://schemas.openxmlformats.org/wordprocessingml/2006/main" xmlns:w10="urn:schemas-microsoft-com:office:word" xmlns:wp14="http://schemas.microsoft.com/office/word/2010/wordprocessingDrawing" xmlns:v="urn:schemas-microsoft-com:vml" xmlns:o="urn:schemas-microsoft-com:office:office" xmlns:mc="http://schemas.openxmlformats.org/markup-compatibility/2006" xmlns:wpc="http://schemas.microsoft.com/office/word/2010/wordprocessingCanvas" xmlns="" val="0"/>
                         </a:ext>
                       </a:extLst>
                     </a:blip>
@@ -3502,16 +4255,27 @@
     </w:p>
     <w:p>
       <w:pPr>
+        <w:suppressAutoHyphens w:val="0"/>
+        <w:spacing w:after="160" w:line="259" w:lineRule="auto"/>
+        <w:jc w:val="left"/>
+      </w:pPr>
+      <w:r>
+        <w:br w:type="page"/>
+      </w:r>
+    </w:p>
+    <w:p>
+      <w:pPr>
         <w:pStyle w:val="Nagwek2"/>
       </w:pPr>
-      <w:bookmarkStart w:id="16" w:name="_Toc473101579"/>
-      <w:r>
+      <w:bookmarkStart w:id="19" w:name="_Toc473139691"/>
+      <w:r>
+        <w:lastRenderedPageBreak/>
         <w:t>D</w:t>
       </w:r>
       <w:r>
         <w:t>iagram DFD</w:t>
       </w:r>
-      <w:bookmarkEnd w:id="16"/>
+      <w:bookmarkEnd w:id="19"/>
     </w:p>
     <w:p>
       <w:r>
@@ -3521,9 +4285,6 @@
         <w:t>.</w:t>
       </w:r>
     </w:p>
-    <w:p/>
-    <w:p/>
-    <w:p/>
     <w:p/>
     <w:p>
       <w:r>
@@ -3531,7 +4292,6 @@
           <w:b/>
           <w:sz w:val="28"/>
         </w:rPr>
-        <w:lastRenderedPageBreak/>
         <w:t>Poziom 0 – diagram k</w:t>
       </w:r>
       <w:r>
@@ -3570,7 +4330,7 @@
           <w:lang w:eastAsia="pl-PL"/>
         </w:rPr>
         <w:drawing>
-          <wp:inline distT="0" distB="0" distL="0" distR="0" wp14:anchorId="62446A12" wp14:editId="75A6253A">
+          <wp:inline distT="0" distB="0" distL="0" distR="0">
             <wp:extent cx="5972175" cy="3160698"/>
             <wp:effectExtent l="19050" t="0" r="9525" b="0"/>
             <wp:docPr id="3" name="Obraz 3"/>
@@ -3587,10 +4347,10 @@
                     </pic:cNvPicPr>
                   </pic:nvPicPr>
                   <pic:blipFill>
-                    <a:blip r:embed="rId11" cstate="print">
+                    <a:blip r:embed="rId10" cstate="print">
                       <a:extLst>
                         <a:ext uri="{28A0092B-C50C-407E-A947-70E740481C1C}">
-                          <a14:useLocalDpi xmlns:a14="http://schemas.microsoft.com/office/drawing/2010/main" val="0"/>
+                          <a14:useLocalDpi xmlns:a14="http://schemas.microsoft.com/office/drawing/2010/main" xmlns:wps="http://schemas.microsoft.com/office/word/2010/wordprocessingShape" xmlns:wpi="http://schemas.microsoft.com/office/word/2010/wordprocessingInk" xmlns:wpg="http://schemas.microsoft.com/office/word/2010/wordprocessingGroup" xmlns:w14="http://schemas.microsoft.com/office/word/2010/wordml" xmlns:w="http://schemas.openxmlformats.org/wordprocessingml/2006/main" xmlns:w10="urn:schemas-microsoft-com:office:word" xmlns:wp14="http://schemas.microsoft.com/office/word/2010/wordprocessingDrawing" xmlns:v="urn:schemas-microsoft-com:vml" xmlns:o="urn:schemas-microsoft-com:office:office" xmlns:mc="http://schemas.openxmlformats.org/markup-compatibility/2006" xmlns:wpc="http://schemas.microsoft.com/office/word/2010/wordprocessingCanvas" xmlns="" val="0"/>
                         </a:ext>
                       </a:extLst>
                     </a:blip>
@@ -3621,21 +4381,21 @@
     </w:p>
     <w:p>
       <w:pPr>
-        <w:pStyle w:val="Nagwek2"/>
-      </w:pPr>
-    </w:p>
-    <w:p/>
-    <w:p/>
-    <w:p/>
-    <w:p/>
-    <w:p/>
-    <w:p/>
-    <w:p/>
-    <w:p/>
-    <w:p/>
-    <w:p/>
-    <w:p/>
-    <w:p/>
+        <w:suppressAutoHyphens w:val="0"/>
+        <w:spacing w:after="160" w:line="259" w:lineRule="auto"/>
+        <w:jc w:val="left"/>
+        <w:rPr>
+          <w:rFonts w:asciiTheme="majorHAnsi" w:eastAsiaTheme="majorEastAsia" w:hAnsiTheme="majorHAnsi" w:cstheme="majorBidi"/>
+          <w:b/>
+          <w:color w:val="auto"/>
+          <w:sz w:val="32"/>
+          <w:szCs w:val="26"/>
+        </w:rPr>
+      </w:pPr>
+      <w:r>
+        <w:br w:type="page"/>
+      </w:r>
+    </w:p>
     <w:p>
       <w:r>
         <w:rPr>
@@ -3665,7 +4425,7 @@
           <w:lang w:eastAsia="pl-PL"/>
         </w:rPr>
         <w:drawing>
-          <wp:inline distT="0" distB="0" distL="0" distR="0" wp14:anchorId="01EF2978" wp14:editId="4F169CC3">
+          <wp:inline distT="0" distB="0" distL="0" distR="0">
             <wp:extent cx="4076699" cy="7591425"/>
             <wp:effectExtent l="19050" t="0" r="1" b="0"/>
             <wp:docPr id="4" name="Obraz 5"/>
@@ -3682,10 +4442,10 @@
                     </pic:cNvPicPr>
                   </pic:nvPicPr>
                   <pic:blipFill>
-                    <a:blip r:embed="rId12" cstate="print">
+                    <a:blip r:embed="rId11" cstate="print">
                       <a:extLst>
                         <a:ext uri="{28A0092B-C50C-407E-A947-70E740481C1C}">
-                          <a14:useLocalDpi xmlns:a14="http://schemas.microsoft.com/office/drawing/2010/main" val="0"/>
+                          <a14:useLocalDpi xmlns:a14="http://schemas.microsoft.com/office/drawing/2010/main" xmlns:wps="http://schemas.microsoft.com/office/word/2010/wordprocessingShape" xmlns:wpi="http://schemas.microsoft.com/office/word/2010/wordprocessingInk" xmlns:wpg="http://schemas.microsoft.com/office/word/2010/wordprocessingGroup" xmlns:w14="http://schemas.microsoft.com/office/word/2010/wordml" xmlns:w="http://schemas.openxmlformats.org/wordprocessingml/2006/main" xmlns:w10="urn:schemas-microsoft-com:office:word" xmlns:wp14="http://schemas.microsoft.com/office/word/2010/wordprocessingDrawing" xmlns:v="urn:schemas-microsoft-com:vml" xmlns:o="urn:schemas-microsoft-com:office:office" xmlns:mc="http://schemas.openxmlformats.org/markup-compatibility/2006" xmlns:wpc="http://schemas.microsoft.com/office/word/2010/wordprocessingCanvas" xmlns="" val="0"/>
                         </a:ext>
                       </a:extLst>
                     </a:blip>
@@ -3718,12 +4478,12 @@
       <w:pPr>
         <w:pStyle w:val="Nagwek2"/>
       </w:pPr>
-      <w:bookmarkStart w:id="17" w:name="_Toc473101580"/>
+      <w:bookmarkStart w:id="20" w:name="_Toc473139692"/>
       <w:r>
         <w:lastRenderedPageBreak/>
         <w:t>Diagram ELH</w:t>
       </w:r>
-      <w:bookmarkEnd w:id="17"/>
+      <w:bookmarkEnd w:id="20"/>
       <w:r>
         <w:t xml:space="preserve"> </w:t>
       </w:r>
@@ -3738,13 +4498,20 @@
     </w:p>
     <w:p>
       <w:pPr>
-        <w:pStyle w:val="Nagwek2"/>
-      </w:pPr>
-      <w:bookmarkStart w:id="18" w:name="_Toc473101581"/>
-      <w:r>
+        <w:rPr>
+          <w:b/>
+          <w:sz w:val="32"/>
+        </w:rPr>
+      </w:pPr>
+      <w:bookmarkStart w:id="21" w:name="_Toc473101581"/>
+      <w:r>
+        <w:rPr>
+          <w:b/>
+          <w:sz w:val="32"/>
+        </w:rPr>
         <w:t>klient</w:t>
       </w:r>
-      <w:bookmarkEnd w:id="18"/>
+      <w:bookmarkEnd w:id="21"/>
     </w:p>
     <w:p>
       <w:r>
@@ -3753,7 +4520,7 @@
           <w:lang w:eastAsia="pl-PL"/>
         </w:rPr>
         <w:drawing>
-          <wp:inline distT="0" distB="0" distL="0" distR="0" wp14:anchorId="3188B936" wp14:editId="65362B53">
+          <wp:inline distT="0" distB="0" distL="0" distR="0">
             <wp:extent cx="5935980" cy="2881223"/>
             <wp:effectExtent l="0" t="0" r="7620" b="0"/>
             <wp:docPr id="6" name="Obraz 6"/>
@@ -3770,10 +4537,10 @@
                     </pic:cNvPicPr>
                   </pic:nvPicPr>
                   <pic:blipFill>
-                    <a:blip r:embed="rId13" cstate="print">
+                    <a:blip r:embed="rId12" cstate="print">
                       <a:extLst>
                         <a:ext uri="{28A0092B-C50C-407E-A947-70E740481C1C}">
-                          <a14:useLocalDpi xmlns:a14="http://schemas.microsoft.com/office/drawing/2010/main" val="0"/>
+                          <a14:useLocalDpi xmlns:a14="http://schemas.microsoft.com/office/drawing/2010/main" xmlns:wps="http://schemas.microsoft.com/office/word/2010/wordprocessingShape" xmlns:wpi="http://schemas.microsoft.com/office/word/2010/wordprocessingInk" xmlns:wpg="http://schemas.microsoft.com/office/word/2010/wordprocessingGroup" xmlns:w14="http://schemas.microsoft.com/office/word/2010/wordml" xmlns:w="http://schemas.openxmlformats.org/wordprocessingml/2006/main" xmlns:w10="urn:schemas-microsoft-com:office:word" xmlns:wp14="http://schemas.microsoft.com/office/word/2010/wordprocessingDrawing" xmlns:v="urn:schemas-microsoft-com:vml" xmlns:o="urn:schemas-microsoft-com:office:office" xmlns:mc="http://schemas.openxmlformats.org/markup-compatibility/2006" xmlns:wpc="http://schemas.microsoft.com/office/word/2010/wordprocessingCanvas" xmlns="" val="0"/>
                         </a:ext>
                       </a:extLst>
                     </a:blip>
@@ -3805,13 +4572,20 @@
     <w:p/>
     <w:p>
       <w:pPr>
-        <w:pStyle w:val="Nagwek2"/>
-      </w:pPr>
-      <w:bookmarkStart w:id="19" w:name="_Toc473101582"/>
-      <w:r>
+        <w:rPr>
+          <w:b/>
+          <w:sz w:val="32"/>
+        </w:rPr>
+      </w:pPr>
+      <w:bookmarkStart w:id="22" w:name="_Toc473101582"/>
+      <w:r>
+        <w:rPr>
+          <w:b/>
+          <w:sz w:val="32"/>
+        </w:rPr>
         <w:t>admin</w:t>
       </w:r>
-      <w:bookmarkEnd w:id="19"/>
+      <w:bookmarkEnd w:id="22"/>
     </w:p>
     <w:p>
       <w:r>
@@ -3820,7 +4594,7 @@
           <w:lang w:eastAsia="pl-PL"/>
         </w:rPr>
         <w:drawing>
-          <wp:inline distT="0" distB="0" distL="0" distR="0" wp14:anchorId="6A28FFC4" wp14:editId="41E902A1">
+          <wp:inline distT="0" distB="0" distL="0" distR="0">
             <wp:extent cx="6135541" cy="2600325"/>
             <wp:effectExtent l="19050" t="0" r="0" b="0"/>
             <wp:docPr id="14" name="Obraz 14"/>
@@ -3837,10 +4611,10 @@
                     </pic:cNvPicPr>
                   </pic:nvPicPr>
                   <pic:blipFill>
-                    <a:blip r:embed="rId14" cstate="print">
+                    <a:blip r:embed="rId13" cstate="print">
                       <a:extLst>
                         <a:ext uri="{28A0092B-C50C-407E-A947-70E740481C1C}">
-                          <a14:useLocalDpi xmlns:a14="http://schemas.microsoft.com/office/drawing/2010/main" val="0"/>
+                          <a14:useLocalDpi xmlns:a14="http://schemas.microsoft.com/office/drawing/2010/main" xmlns:wps="http://schemas.microsoft.com/office/word/2010/wordprocessingShape" xmlns:wpi="http://schemas.microsoft.com/office/word/2010/wordprocessingInk" xmlns:wpg="http://schemas.microsoft.com/office/word/2010/wordprocessingGroup" xmlns:w14="http://schemas.microsoft.com/office/word/2010/wordml" xmlns:w="http://schemas.openxmlformats.org/wordprocessingml/2006/main" xmlns:w10="urn:schemas-microsoft-com:office:word" xmlns:wp14="http://schemas.microsoft.com/office/word/2010/wordprocessingDrawing" xmlns:v="urn:schemas-microsoft-com:vml" xmlns:o="urn:schemas-microsoft-com:office:office" xmlns:mc="http://schemas.openxmlformats.org/markup-compatibility/2006" xmlns:wpc="http://schemas.microsoft.com/office/word/2010/wordprocessingCanvas" xmlns="" val="0"/>
                         </a:ext>
                       </a:extLst>
                     </a:blip>
@@ -3873,12 +4647,12 @@
       <w:pPr>
         <w:pStyle w:val="Nagwek2"/>
       </w:pPr>
-      <w:bookmarkStart w:id="20" w:name="_Toc473101583"/>
+      <w:bookmarkStart w:id="23" w:name="_Toc473139693"/>
       <w:r>
         <w:lastRenderedPageBreak/>
         <w:t>Diagram STD</w:t>
       </w:r>
-      <w:bookmarkEnd w:id="20"/>
+      <w:bookmarkEnd w:id="23"/>
     </w:p>
     <w:p>
       <w:r>
@@ -3895,7 +4669,7 @@
           <w:lang w:eastAsia="pl-PL"/>
         </w:rPr>
         <w:drawing>
-          <wp:inline distT="0" distB="0" distL="0" distR="0" wp14:anchorId="2316C111" wp14:editId="3AF97634">
+          <wp:inline distT="0" distB="0" distL="0" distR="0">
             <wp:extent cx="5935980" cy="5212080"/>
             <wp:effectExtent l="0" t="0" r="7620" b="7620"/>
             <wp:docPr id="7" name="Obraz 7"/>
@@ -3912,10 +4686,10 @@
                     </pic:cNvPicPr>
                   </pic:nvPicPr>
                   <pic:blipFill>
-                    <a:blip r:embed="rId15" cstate="print">
+                    <a:blip r:embed="rId14" cstate="print">
                       <a:extLst>
                         <a:ext uri="{28A0092B-C50C-407E-A947-70E740481C1C}">
-                          <a14:useLocalDpi xmlns:a14="http://schemas.microsoft.com/office/drawing/2010/main" val="0"/>
+                          <a14:useLocalDpi xmlns:a14="http://schemas.microsoft.com/office/drawing/2010/main" xmlns:wps="http://schemas.microsoft.com/office/word/2010/wordprocessingShape" xmlns:wpi="http://schemas.microsoft.com/office/word/2010/wordprocessingInk" xmlns:wpg="http://schemas.microsoft.com/office/word/2010/wordprocessingGroup" xmlns:w14="http://schemas.microsoft.com/office/word/2010/wordml" xmlns:w="http://schemas.openxmlformats.org/wordprocessingml/2006/main" xmlns:w10="urn:schemas-microsoft-com:office:word" xmlns:wp14="http://schemas.microsoft.com/office/word/2010/wordprocessingDrawing" xmlns:v="urn:schemas-microsoft-com:vml" xmlns:o="urn:schemas-microsoft-com:office:office" xmlns:mc="http://schemas.openxmlformats.org/markup-compatibility/2006" xmlns:wpc="http://schemas.microsoft.com/office/word/2010/wordprocessingCanvas" xmlns="" val="0"/>
                         </a:ext>
                       </a:extLst>
                     </a:blip>
@@ -3955,43 +4729,27 @@
         <w:pStyle w:val="Nagwek1"/>
         <w:ind w:left="0" w:firstLine="65"/>
       </w:pPr>
-      <w:bookmarkStart w:id="21" w:name="_Toc473101584"/>
+      <w:bookmarkStart w:id="24" w:name="_Toc473139694"/>
       <w:r>
         <w:lastRenderedPageBreak/>
         <w:t>Proces projektowania aplikacji</w:t>
       </w:r>
-      <w:bookmarkEnd w:id="21"/>
-    </w:p>
-    <w:p>
-      <w:pPr>
-        <w:pStyle w:val="Akapitzlist"/>
-        <w:numPr>
-          <w:ilvl w:val="0"/>
-          <w:numId w:val="24"/>
-        </w:numPr>
-        <w:suppressAutoHyphens w:val="0"/>
-        <w:spacing w:after="160"/>
-        <w:rPr>
-          <w:b/>
-          <w:sz w:val="28"/>
-          <w:szCs w:val="32"/>
-        </w:rPr>
-      </w:pPr>
-      <w:r>
-        <w:rPr>
-          <w:b/>
-          <w:sz w:val="28"/>
-          <w:szCs w:val="32"/>
-        </w:rPr>
+      <w:bookmarkEnd w:id="24"/>
+    </w:p>
+    <w:p>
+      <w:pPr>
+        <w:pStyle w:val="Nagwek2"/>
+      </w:pPr>
+      <w:bookmarkStart w:id="25" w:name="_Toc473139695"/>
+      <w:r>
         <w:t>Analiza wymagań projektu</w:t>
       </w:r>
       <w:r>
-        <w:rPr>
-          <w:b/>
-          <w:sz w:val="28"/>
-          <w:szCs w:val="32"/>
-        </w:rPr>
-        <w:t xml:space="preserve"> / aplikacji </w:t>
+        <w:t xml:space="preserve"> / aplikacji</w:t>
+      </w:r>
+      <w:bookmarkEnd w:id="25"/>
+      <w:r>
+        <w:t xml:space="preserve"> </w:t>
       </w:r>
     </w:p>
     <w:p>
@@ -4028,35 +4786,16 @@
     </w:p>
     <w:p>
       <w:pPr>
-        <w:pStyle w:val="Akapitzlist"/>
-        <w:rPr>
-          <w:szCs w:val="32"/>
-        </w:rPr>
-      </w:pPr>
-    </w:p>
-    <w:p>
-      <w:pPr>
-        <w:pStyle w:val="Akapitzlist"/>
-        <w:numPr>
-          <w:ilvl w:val="0"/>
-          <w:numId w:val="24"/>
-        </w:numPr>
-        <w:suppressAutoHyphens w:val="0"/>
-        <w:spacing w:after="160"/>
-        <w:rPr>
-          <w:b/>
+        <w:pStyle w:val="Nagwek2"/>
+        <w:rPr>
           <w:sz w:val="28"/>
-          <w:szCs w:val="32"/>
-        </w:rPr>
-      </w:pPr>
-      <w:r>
-        <w:rPr>
-          <w:b/>
-          <w:sz w:val="32"/>
-          <w:szCs w:val="32"/>
-        </w:rPr>
+        </w:rPr>
+      </w:pPr>
+      <w:bookmarkStart w:id="26" w:name="_Toc473139696"/>
+      <w:r>
         <w:t>Specyfikacja wymagań</w:t>
       </w:r>
+      <w:bookmarkEnd w:id="26"/>
     </w:p>
     <w:p>
       <w:pPr>
@@ -4076,35 +4815,13 @@
     </w:p>
     <w:p>
       <w:pPr>
-        <w:pStyle w:val="Akapitzlist"/>
-        <w:rPr>
-          <w:szCs w:val="32"/>
-        </w:rPr>
-      </w:pPr>
-    </w:p>
-    <w:p>
-      <w:pPr>
-        <w:pStyle w:val="Akapitzlist"/>
-        <w:numPr>
-          <w:ilvl w:val="0"/>
-          <w:numId w:val="24"/>
-        </w:numPr>
-        <w:suppressAutoHyphens w:val="0"/>
-        <w:spacing w:after="160"/>
-        <w:rPr>
-          <w:b/>
-          <w:sz w:val="32"/>
-          <w:szCs w:val="32"/>
-        </w:rPr>
-      </w:pPr>
-      <w:r>
-        <w:rPr>
-          <w:b/>
-          <w:sz w:val="32"/>
-          <w:szCs w:val="32"/>
-        </w:rPr>
+        <w:pStyle w:val="Nagwek2"/>
+      </w:pPr>
+      <w:bookmarkStart w:id="27" w:name="_Toc473139697"/>
+      <w:r>
         <w:t>Tworzenie aplikacji</w:t>
       </w:r>
+      <w:bookmarkEnd w:id="27"/>
     </w:p>
     <w:p>
       <w:pPr>
@@ -4135,58 +4852,79 @@
           <w:sz w:val="25"/>
           <w:szCs w:val="25"/>
         </w:rPr>
-        <w:t xml:space="preserve"> User Interface), które następnie połączyliśmy z bazą danych za pomocą kontrolerów. </w:t>
-      </w:r>
+        <w:t xml:space="preserve"> </w:t>
+      </w:r>
+      <w:proofErr w:type="spellStart"/>
       <w:r>
         <w:rPr>
           <w:sz w:val="25"/>
           <w:szCs w:val="25"/>
         </w:rPr>
-        <w:tab/>
-      </w:r>
-    </w:p>
-    <w:p>
-      <w:pPr>
-        <w:pStyle w:val="Akapitzlist"/>
+        <w:t>User</w:t>
+      </w:r>
+      <w:proofErr w:type="spellEnd"/>
+      <w:r>
         <w:rPr>
           <w:sz w:val="25"/>
           <w:szCs w:val="25"/>
         </w:rPr>
-      </w:pPr>
-    </w:p>
-    <w:p>
-      <w:pPr>
-        <w:pStyle w:val="Akapitzlist"/>
+        <w:t xml:space="preserve"> </w:t>
+      </w:r>
+      <w:proofErr w:type="spellStart"/>
+      <w:r>
         <w:rPr>
           <w:sz w:val="25"/>
           <w:szCs w:val="25"/>
         </w:rPr>
-      </w:pPr>
-    </w:p>
-    <w:p>
-      <w:pPr>
-        <w:pStyle w:val="Akapitzlist"/>
-        <w:numPr>
-          <w:ilvl w:val="0"/>
-          <w:numId w:val="24"/>
-        </w:numPr>
-        <w:suppressAutoHyphens w:val="0"/>
-        <w:spacing w:after="160"/>
-        <w:rPr>
-          <w:b/>
-          <w:sz w:val="28"/>
-          <w:szCs w:val="32"/>
-        </w:rPr>
-      </w:pPr>
-      <w:r>
-        <w:rPr>
-          <w:b/>
-          <w:sz w:val="28"/>
+        <w:t>Interface</w:t>
+      </w:r>
+      <w:proofErr w:type="spellEnd"/>
+      <w:r>
+        <w:rPr>
+          <w:sz w:val="25"/>
+          <w:szCs w:val="25"/>
+        </w:rPr>
+        <w:t xml:space="preserve">), które następnie połączyliśmy z bazą danych za pomocą kontrolerów. </w:t>
+      </w:r>
+      <w:r>
+        <w:rPr>
+          <w:sz w:val="25"/>
+          <w:szCs w:val="25"/>
+        </w:rPr>
+        <w:tab/>
+      </w:r>
+    </w:p>
+    <w:p>
+      <w:pPr>
+        <w:pStyle w:val="Akapitzlist"/>
+        <w:rPr>
+          <w:sz w:val="25"/>
+          <w:szCs w:val="25"/>
+        </w:rPr>
+      </w:pPr>
+    </w:p>
+    <w:p>
+      <w:pPr>
+        <w:pStyle w:val="Akapitzlist"/>
+        <w:rPr>
+          <w:sz w:val="25"/>
+          <w:szCs w:val="25"/>
+        </w:rPr>
+      </w:pPr>
+    </w:p>
+    <w:p>
+      <w:pPr>
+        <w:pStyle w:val="Nagwek2"/>
+      </w:pPr>
+      <w:bookmarkStart w:id="28" w:name="_Toc473139698"/>
+      <w:r>
+        <w:rPr>
           <w:szCs w:val="32"/>
         </w:rPr>
         <w:lastRenderedPageBreak/>
         <w:t>Testowanie</w:t>
       </w:r>
+      <w:bookmarkEnd w:id="28"/>
     </w:p>
     <w:p>
       <w:pPr>
@@ -4206,34 +4944,15 @@
     </w:p>
     <w:p>
       <w:pPr>
-        <w:pStyle w:val="Akapitzlist"/>
-        <w:rPr>
-          <w:szCs w:val="32"/>
-        </w:rPr>
-      </w:pPr>
-    </w:p>
-    <w:p>
-      <w:pPr>
-        <w:pStyle w:val="Akapitzlist"/>
-        <w:numPr>
-          <w:ilvl w:val="0"/>
-          <w:numId w:val="24"/>
-        </w:numPr>
-        <w:suppressAutoHyphens w:val="0"/>
-        <w:spacing w:after="160"/>
-        <w:rPr>
-          <w:b/>
-          <w:sz w:val="28"/>
-          <w:szCs w:val="32"/>
-        </w:rPr>
-      </w:pPr>
-      <w:r>
-        <w:rPr>
-          <w:b/>
-          <w:sz w:val="28"/>
-          <w:szCs w:val="32"/>
-        </w:rPr>
-        <w:t xml:space="preserve">Wdrożenie aplikacji </w:t>
+        <w:pStyle w:val="Nagwek2"/>
+      </w:pPr>
+      <w:bookmarkStart w:id="29" w:name="_Toc473139699"/>
+      <w:r>
+        <w:t>Wdrożenie aplikacji</w:t>
+      </w:r>
+      <w:bookmarkEnd w:id="29"/>
+      <w:r>
+        <w:t xml:space="preserve"> </w:t>
       </w:r>
     </w:p>
     <w:p>
@@ -4254,43 +4973,16 @@
     </w:p>
     <w:p>
       <w:pPr>
-        <w:pStyle w:val="Akapitzlist"/>
-        <w:rPr>
-          <w:szCs w:val="32"/>
-        </w:rPr>
-      </w:pPr>
-    </w:p>
-    <w:p>
-      <w:pPr>
-        <w:pStyle w:val="Akapitzlist"/>
-        <w:numPr>
-          <w:ilvl w:val="0"/>
-          <w:numId w:val="24"/>
-        </w:numPr>
-        <w:suppressAutoHyphens w:val="0"/>
-        <w:spacing w:after="160"/>
-        <w:rPr>
-          <w:b/>
-          <w:sz w:val="28"/>
-          <w:szCs w:val="32"/>
-        </w:rPr>
-      </w:pPr>
-      <w:r>
-        <w:rPr>
-          <w:b/>
-          <w:sz w:val="28"/>
-          <w:szCs w:val="32"/>
-        </w:rPr>
+        <w:pStyle w:val="Nagwek2"/>
+      </w:pPr>
+      <w:bookmarkStart w:id="30" w:name="_Toc473139700"/>
+      <w:r>
         <w:t>Konserwacja i o</w:t>
       </w:r>
       <w:r>
-        <w:rPr>
-          <w:b/>
-          <w:sz w:val="28"/>
-          <w:szCs w:val="32"/>
-        </w:rPr>
         <w:t>pieka nad aplikacją</w:t>
       </w:r>
+      <w:bookmarkEnd w:id="30"/>
     </w:p>
     <w:p>
       <w:pPr>
@@ -4310,49 +5002,19 @@
     </w:p>
     <w:p>
       <w:pPr>
-        <w:pStyle w:val="Akapitzlist"/>
-        <w:rPr>
-          <w:szCs w:val="32"/>
-        </w:rPr>
-      </w:pPr>
-    </w:p>
-    <w:p>
-      <w:pPr>
-        <w:pStyle w:val="Akapitzlist"/>
-        <w:numPr>
-          <w:ilvl w:val="0"/>
-          <w:numId w:val="24"/>
-        </w:numPr>
-        <w:suppressAutoHyphens w:val="0"/>
-        <w:spacing w:after="160"/>
-        <w:rPr>
-          <w:sz w:val="28"/>
-          <w:szCs w:val="32"/>
-        </w:rPr>
-      </w:pPr>
-      <w:r>
-        <w:rPr>
-          <w:b/>
-          <w:sz w:val="28"/>
-          <w:szCs w:val="32"/>
-        </w:rPr>
+        <w:pStyle w:val="Nagwek2"/>
+      </w:pPr>
+      <w:bookmarkStart w:id="31" w:name="_Toc473139701"/>
+      <w:r>
         <w:t>Rozbudowa</w:t>
       </w:r>
       <w:r>
-        <w:rPr>
-          <w:sz w:val="28"/>
-          <w:szCs w:val="32"/>
-        </w:rPr>
         <w:t xml:space="preserve"> </w:t>
       </w:r>
       <w:r>
-        <w:rPr>
-          <w:b/>
-          <w:sz w:val="28"/>
-          <w:szCs w:val="32"/>
-        </w:rPr>
         <w:t>aplikacji</w:t>
       </w:r>
+      <w:bookmarkEnd w:id="31"/>
     </w:p>
     <w:p>
       <w:pPr>
@@ -4393,12 +5055,12 @@
         <w:pStyle w:val="Nagwek1"/>
         <w:ind w:left="0" w:firstLine="65"/>
       </w:pPr>
-      <w:bookmarkStart w:id="22" w:name="_Toc473101585"/>
+      <w:bookmarkStart w:id="32" w:name="_Toc473139702"/>
       <w:r>
         <w:lastRenderedPageBreak/>
         <w:t>Scenariusze testowe</w:t>
       </w:r>
-      <w:bookmarkEnd w:id="22"/>
+      <w:bookmarkEnd w:id="32"/>
     </w:p>
     <w:p>
       <w:pPr>
@@ -4455,7 +5117,7 @@
                     </pic:cNvPicPr>
                   </pic:nvPicPr>
                   <pic:blipFill>
-                    <a:blip r:embed="rId16" cstate="print"/>
+                    <a:blip r:embed="rId15" cstate="print"/>
                     <a:srcRect/>
                     <a:stretch>
                       <a:fillRect/>
@@ -4594,7 +5256,7 @@
                     </pic:cNvPicPr>
                   </pic:nvPicPr>
                   <pic:blipFill>
-                    <a:blip r:embed="rId17" cstate="print"/>
+                    <a:blip r:embed="rId16" cstate="print"/>
                     <a:srcRect/>
                     <a:stretch>
                       <a:fillRect/>
@@ -4689,7 +5351,7 @@
                     </pic:cNvPicPr>
                   </pic:nvPicPr>
                   <pic:blipFill>
-                    <a:blip r:embed="rId18" cstate="print"/>
+                    <a:blip r:embed="rId17" cstate="print"/>
                     <a:srcRect/>
                     <a:stretch>
                       <a:fillRect/>
@@ -4855,7 +5517,7 @@
                     </pic:cNvPicPr>
                   </pic:nvPicPr>
                   <pic:blipFill>
-                    <a:blip r:embed="rId19" cstate="print"/>
+                    <a:blip r:embed="rId18" cstate="print"/>
                     <a:srcRect/>
                     <a:stretch>
                       <a:fillRect/>
@@ -5052,7 +5714,7 @@
                     </pic:cNvPicPr>
                   </pic:nvPicPr>
                   <pic:blipFill>
-                    <a:blip r:embed="rId20" cstate="print"/>
+                    <a:blip r:embed="rId19" cstate="print"/>
                     <a:srcRect/>
                     <a:stretch>
                       <a:fillRect/>
@@ -5210,7 +5872,7 @@
                     </pic:cNvPicPr>
                   </pic:nvPicPr>
                   <pic:blipFill>
-                    <a:blip r:embed="rId21" cstate="print"/>
+                    <a:blip r:embed="rId20" cstate="print"/>
                     <a:srcRect/>
                     <a:stretch>
                       <a:fillRect/>
@@ -5292,7 +5954,7 @@
                     </pic:cNvPicPr>
                   </pic:nvPicPr>
                   <pic:blipFill>
-                    <a:blip r:embed="rId22" cstate="print"/>
+                    <a:blip r:embed="rId21" cstate="print"/>
                     <a:srcRect/>
                     <a:stretch>
                       <a:fillRect/>
@@ -5385,7 +6047,7 @@
                     </pic:cNvPicPr>
                   </pic:nvPicPr>
                   <pic:blipFill>
-                    <a:blip r:embed="rId23" cstate="print"/>
+                    <a:blip r:embed="rId22" cstate="print"/>
                     <a:srcRect/>
                     <a:stretch>
                       <a:fillRect/>
@@ -5491,7 +6153,7 @@
                     </pic:cNvPicPr>
                   </pic:nvPicPr>
                   <pic:blipFill>
-                    <a:blip r:embed="rId24" cstate="print"/>
+                    <a:blip r:embed="rId23" cstate="print"/>
                     <a:srcRect/>
                     <a:stretch>
                       <a:fillRect/>
@@ -5670,7 +6332,7 @@
                     </pic:cNvPicPr>
                   </pic:nvPicPr>
                   <pic:blipFill>
-                    <a:blip r:embed="rId25" cstate="print"/>
+                    <a:blip r:embed="rId24" cstate="print"/>
                     <a:srcRect/>
                     <a:stretch>
                       <a:fillRect/>
@@ -5782,7 +6444,7 @@
                     </pic:cNvPicPr>
                   </pic:nvPicPr>
                   <pic:blipFill>
-                    <a:blip r:embed="rId26" cstate="print"/>
+                    <a:blip r:embed="rId25" cstate="print"/>
                     <a:srcRect/>
                     <a:stretch>
                       <a:fillRect/>
@@ -5885,10 +6547,10 @@
                     <pic:cNvPicPr/>
                   </pic:nvPicPr>
                   <pic:blipFill>
-                    <a:blip r:embed="rId27">
+                    <a:blip r:embed="rId26" cstate="print">
                       <a:extLst>
                         <a:ext uri="{28A0092B-C50C-407E-A947-70E740481C1C}">
-                          <a14:useLocalDpi xmlns:a14="http://schemas.microsoft.com/office/drawing/2010/main" val="0"/>
+                          <a14:useLocalDpi xmlns:a14="http://schemas.microsoft.com/office/drawing/2010/main" xmlns:wps="http://schemas.microsoft.com/office/word/2010/wordprocessingShape" xmlns:wpi="http://schemas.microsoft.com/office/word/2010/wordprocessingInk" xmlns:wpg="http://schemas.microsoft.com/office/word/2010/wordprocessingGroup" xmlns:w14="http://schemas.microsoft.com/office/word/2010/wordml" xmlns:w="http://schemas.openxmlformats.org/wordprocessingml/2006/main" xmlns:w10="urn:schemas-microsoft-com:office:word" xmlns:wp14="http://schemas.microsoft.com/office/word/2010/wordprocessingDrawing" xmlns:v="urn:schemas-microsoft-com:vml" xmlns:o="urn:schemas-microsoft-com:office:office" xmlns:mc="http://schemas.openxmlformats.org/markup-compatibility/2006" xmlns:wpc="http://schemas.microsoft.com/office/word/2010/wordprocessingCanvas" xmlns="" val="0"/>
                         </a:ext>
                       </a:extLst>
                     </a:blip>
@@ -5980,7 +6642,7 @@
                     </pic:cNvPicPr>
                   </pic:nvPicPr>
                   <pic:blipFill>
-                    <a:blip r:embed="rId28" cstate="print"/>
+                    <a:blip r:embed="rId27" cstate="print"/>
                     <a:srcRect/>
                     <a:stretch>
                       <a:fillRect/>
@@ -6055,7 +6717,7 @@
       </w:pPr>
     </w:p>
     <w:sectPr>
-      <w:footerReference w:type="default" r:id="rId29"/>
+      <w:footerReference w:type="default" r:id="rId28"/>
       <w:pgSz w:w="12240" w:h="15840"/>
       <w:pgMar w:top="1440" w:right="1440" w:bottom="1440" w:left="1440" w:header="708" w:footer="708" w:gutter="0"/>
       <w:cols w:space="708"/>
@@ -6066,7 +6728,7 @@
 </file>
 
 <file path=word/endnotes.xml><?xml version="1.0" encoding="utf-8"?>
-<w:endnotes xmlns:wpc="http://schemas.microsoft.com/office/word/2010/wordprocessingCanvas" xmlns:mc="http://schemas.openxmlformats.org/markup-compatibility/2006" xmlns:o="urn:schemas-microsoft-com:office:office" xmlns:r="http://schemas.openxmlformats.org/officeDocument/2006/relationships" xmlns:m="http://schemas.openxmlformats.org/officeDocument/2006/math" xmlns:v="urn:schemas-microsoft-com:vml" xmlns:wp14="http://schemas.microsoft.com/office/word/2010/wordprocessingDrawing" xmlns:wp="http://schemas.openxmlformats.org/drawingml/2006/wordprocessingDrawing" xmlns:w10="urn:schemas-microsoft-com:office:word" xmlns:w="http://schemas.openxmlformats.org/wordprocessingml/2006/main" xmlns:w14="http://schemas.microsoft.com/office/word/2010/wordml" xmlns:wpg="http://schemas.microsoft.com/office/word/2010/wordprocessingGroup" xmlns:wpi="http://schemas.microsoft.com/office/word/2010/wordprocessingInk" xmlns:wne="http://schemas.microsoft.com/office/word/2006/wordml" xmlns:wps="http://schemas.microsoft.com/office/word/2010/wordprocessingShape" mc:Ignorable="w14 wp14">
+<w:endnotes xmlns:ve="http://schemas.openxmlformats.org/markup-compatibility/2006" xmlns:o="urn:schemas-microsoft-com:office:office" xmlns:r="http://schemas.openxmlformats.org/officeDocument/2006/relationships" xmlns:m="http://schemas.openxmlformats.org/officeDocument/2006/math" xmlns:v="urn:schemas-microsoft-com:vml" xmlns:wp="http://schemas.openxmlformats.org/drawingml/2006/wordprocessingDrawing" xmlns:w10="urn:schemas-microsoft-com:office:word" xmlns:w="http://schemas.openxmlformats.org/wordprocessingml/2006/main" xmlns:wne="http://schemas.microsoft.com/office/word/2006/wordml">
   <w:endnote w:type="separator" w:id="-1">
     <w:p>
       <w:pPr>
@@ -6091,7 +6753,7 @@
 </file>
 
 <file path=word/footer1.xml><?xml version="1.0" encoding="utf-8"?>
-<w:ftr xmlns:wpc="http://schemas.microsoft.com/office/word/2010/wordprocessingCanvas" xmlns:mc="http://schemas.openxmlformats.org/markup-compatibility/2006" xmlns:o="urn:schemas-microsoft-com:office:office" xmlns:r="http://schemas.openxmlformats.org/officeDocument/2006/relationships" xmlns:m="http://schemas.openxmlformats.org/officeDocument/2006/math" xmlns:v="urn:schemas-microsoft-com:vml" xmlns:wp14="http://schemas.microsoft.com/office/word/2010/wordprocessingDrawing" xmlns:wp="http://schemas.openxmlformats.org/drawingml/2006/wordprocessingDrawing" xmlns:w10="urn:schemas-microsoft-com:office:word" xmlns:w="http://schemas.openxmlformats.org/wordprocessingml/2006/main" xmlns:w14="http://schemas.microsoft.com/office/word/2010/wordml" xmlns:wpg="http://schemas.microsoft.com/office/word/2010/wordprocessingGroup" xmlns:wpi="http://schemas.microsoft.com/office/word/2010/wordprocessingInk" xmlns:wne="http://schemas.microsoft.com/office/word/2006/wordml" xmlns:wps="http://schemas.microsoft.com/office/word/2010/wordprocessingShape" mc:Ignorable="w14 wp14">
+<w:ftr xmlns:ve="http://schemas.openxmlformats.org/markup-compatibility/2006" xmlns:o="urn:schemas-microsoft-com:office:office" xmlns:r="http://schemas.openxmlformats.org/officeDocument/2006/relationships" xmlns:m="http://schemas.openxmlformats.org/officeDocument/2006/math" xmlns:v="urn:schemas-microsoft-com:vml" xmlns:wp="http://schemas.openxmlformats.org/drawingml/2006/wordprocessingDrawing" xmlns:w10="urn:schemas-microsoft-com:office:word" xmlns:w="http://schemas.openxmlformats.org/wordprocessingml/2006/main" xmlns:wne="http://schemas.microsoft.com/office/word/2006/wordml">
   <w:sdt>
     <w:sdtPr>
       <w:id w:val="-829591251"/>
@@ -6119,7 +6781,7 @@
           <w:rPr>
             <w:noProof/>
           </w:rPr>
-          <w:t>23</w:t>
+          <w:t>24</w:t>
         </w:r>
         <w:r>
           <w:fldChar w:fldCharType="end"/>
@@ -6136,7 +6798,7 @@
 </file>
 
 <file path=word/footnotes.xml><?xml version="1.0" encoding="utf-8"?>
-<w:footnotes xmlns:wpc="http://schemas.microsoft.com/office/word/2010/wordprocessingCanvas" xmlns:mc="http://schemas.openxmlformats.org/markup-compatibility/2006" xmlns:o="urn:schemas-microsoft-com:office:office" xmlns:r="http://schemas.openxmlformats.org/officeDocument/2006/relationships" xmlns:m="http://schemas.openxmlformats.org/officeDocument/2006/math" xmlns:v="urn:schemas-microsoft-com:vml" xmlns:wp14="http://schemas.microsoft.com/office/word/2010/wordprocessingDrawing" xmlns:wp="http://schemas.openxmlformats.org/drawingml/2006/wordprocessingDrawing" xmlns:w10="urn:schemas-microsoft-com:office:word" xmlns:w="http://schemas.openxmlformats.org/wordprocessingml/2006/main" xmlns:w14="http://schemas.microsoft.com/office/word/2010/wordml" xmlns:wpg="http://schemas.microsoft.com/office/word/2010/wordprocessingGroup" xmlns:wpi="http://schemas.microsoft.com/office/word/2010/wordprocessingInk" xmlns:wne="http://schemas.microsoft.com/office/word/2006/wordml" xmlns:wps="http://schemas.microsoft.com/office/word/2010/wordprocessingShape" mc:Ignorable="w14 wp14">
+<w:footnotes xmlns:ve="http://schemas.openxmlformats.org/markup-compatibility/2006" xmlns:o="urn:schemas-microsoft-com:office:office" xmlns:r="http://schemas.openxmlformats.org/officeDocument/2006/relationships" xmlns:m="http://schemas.openxmlformats.org/officeDocument/2006/math" xmlns:v="urn:schemas-microsoft-com:vml" xmlns:wp="http://schemas.openxmlformats.org/drawingml/2006/wordprocessingDrawing" xmlns:w10="urn:schemas-microsoft-com:office:word" xmlns:w="http://schemas.openxmlformats.org/wordprocessingml/2006/main" xmlns:wne="http://schemas.microsoft.com/office/word/2006/wordml">
   <w:footnote w:type="separator" w:id="-1">
     <w:p>
       <w:pPr>
@@ -6161,7 +6823,7 @@
 </file>
 
 <file path=word/numbering.xml><?xml version="1.0" encoding="utf-8"?>
-<w:numbering xmlns:wpc="http://schemas.microsoft.com/office/word/2010/wordprocessingCanvas" xmlns:mc="http://schemas.openxmlformats.org/markup-compatibility/2006" xmlns:o="urn:schemas-microsoft-com:office:office" xmlns:r="http://schemas.openxmlformats.org/officeDocument/2006/relationships" xmlns:m="http://schemas.openxmlformats.org/officeDocument/2006/math" xmlns:v="urn:schemas-microsoft-com:vml" xmlns:wp14="http://schemas.microsoft.com/office/word/2010/wordprocessingDrawing" xmlns:wp="http://schemas.openxmlformats.org/drawingml/2006/wordprocessingDrawing" xmlns:w10="urn:schemas-microsoft-com:office:word" xmlns:w="http://schemas.openxmlformats.org/wordprocessingml/2006/main" xmlns:w14="http://schemas.microsoft.com/office/word/2010/wordml" xmlns:wpg="http://schemas.microsoft.com/office/word/2010/wordprocessingGroup" xmlns:wpi="http://schemas.microsoft.com/office/word/2010/wordprocessingInk" xmlns:wne="http://schemas.microsoft.com/office/word/2006/wordml" xmlns:wps="http://schemas.microsoft.com/office/word/2010/wordprocessingShape" mc:Ignorable="w14 wp14">
+<w:numbering xmlns:ve="http://schemas.openxmlformats.org/markup-compatibility/2006" xmlns:o="urn:schemas-microsoft-com:office:office" xmlns:r="http://schemas.openxmlformats.org/officeDocument/2006/relationships" xmlns:m="http://schemas.openxmlformats.org/officeDocument/2006/math" xmlns:v="urn:schemas-microsoft-com:vml" xmlns:wp="http://schemas.openxmlformats.org/drawingml/2006/wordprocessingDrawing" xmlns:w10="urn:schemas-microsoft-com:office:word" xmlns:w="http://schemas.openxmlformats.org/wordprocessingml/2006/main" xmlns:wne="http://schemas.microsoft.com/office/word/2006/wordml">
   <w:abstractNum w:abstractNumId="0">
     <w:nsid w:val="004E6888"/>
     <w:multiLevelType w:val="hybridMultilevel"/>
@@ -8816,7 +9478,7 @@
 </file>
 
 <file path=word/styles.xml><?xml version="1.0" encoding="utf-8"?>
-<w:styles xmlns:mc="http://schemas.openxmlformats.org/markup-compatibility/2006" xmlns:r="http://schemas.openxmlformats.org/officeDocument/2006/relationships" xmlns:w="http://schemas.openxmlformats.org/wordprocessingml/2006/main" xmlns:w14="http://schemas.microsoft.com/office/word/2010/wordml" mc:Ignorable="w14">
+<w:styles xmlns:r="http://schemas.openxmlformats.org/officeDocument/2006/relationships" xmlns:w="http://schemas.openxmlformats.org/wordprocessingml/2006/main">
   <w:docDefaults>
     <w:rPrDefault>
       <w:rPr>
@@ -9068,6 +9730,7 @@
     <w:uiPriority w:val="99"/>
     <w:semiHidden/>
     <w:unhideWhenUsed/>
+    <w:qFormat/>
     <w:tblPr>
       <w:tblInd w:w="0" w:type="dxa"/>
       <w:tblCellMar>
@@ -9518,528 +10181,6 @@
 </w:styles>
 </file>
 
-<file path=word/glossary/document.xml><?xml version="1.0" encoding="utf-8"?>
-<w:glossaryDocument xmlns:wpc="http://schemas.microsoft.com/office/word/2010/wordprocessingCanvas" xmlns:mc="http://schemas.openxmlformats.org/markup-compatibility/2006" xmlns:o="urn:schemas-microsoft-com:office:office" xmlns:r="http://schemas.openxmlformats.org/officeDocument/2006/relationships" xmlns:m="http://schemas.openxmlformats.org/officeDocument/2006/math" xmlns:v="urn:schemas-microsoft-com:vml" xmlns:wp14="http://schemas.microsoft.com/office/word/2010/wordprocessingDrawing" xmlns:wp="http://schemas.openxmlformats.org/drawingml/2006/wordprocessingDrawing" xmlns:w10="urn:schemas-microsoft-com:office:word" xmlns:w="http://schemas.openxmlformats.org/wordprocessingml/2006/main" xmlns:w14="http://schemas.microsoft.com/office/word/2010/wordml" xmlns:wpg="http://schemas.microsoft.com/office/word/2010/wordprocessingGroup" xmlns:wpi="http://schemas.microsoft.com/office/word/2010/wordprocessingInk" xmlns:wne="http://schemas.microsoft.com/office/word/2006/wordml" xmlns:wps="http://schemas.microsoft.com/office/word/2010/wordprocessingShape" mc:Ignorable="w14 wp14"/>
-</file>
-
-<file path=word/glossary/fontTable.xml><?xml version="1.0" encoding="utf-8"?>
-<w:fonts xmlns:mc="http://schemas.openxmlformats.org/markup-compatibility/2006" xmlns:r="http://schemas.openxmlformats.org/officeDocument/2006/relationships" xmlns:w="http://schemas.openxmlformats.org/wordprocessingml/2006/main" xmlns:w14="http://schemas.microsoft.com/office/word/2010/wordml" mc:Ignorable="w14">
-  <w:font w:name="Symbol">
-    <w:panose1 w:val="05050102010706020507"/>
-    <w:charset w:val="02"/>
-    <w:family w:val="roman"/>
-    <w:pitch w:val="variable"/>
-    <w:sig w:usb0="00000000" w:usb1="10000000" w:usb2="00000000" w:usb3="00000000" w:csb0="80000000" w:csb1="00000000"/>
-  </w:font>
-  <w:font w:name="Times New Roman">
-    <w:panose1 w:val="02020603050405020304"/>
-    <w:charset w:val="EE"/>
-    <w:family w:val="roman"/>
-    <w:pitch w:val="variable"/>
-    <w:sig w:usb0="E0002EFF" w:usb1="C000785B" w:usb2="00000009" w:usb3="00000000" w:csb0="000001FF" w:csb1="00000000"/>
-  </w:font>
-  <w:font w:name="Courier New">
-    <w:panose1 w:val="02070309020205020404"/>
-    <w:charset w:val="EE"/>
-    <w:family w:val="modern"/>
-    <w:pitch w:val="fixed"/>
-    <w:sig w:usb0="E0002EFF" w:usb1="C0007843" w:usb2="00000009" w:usb3="00000000" w:csb0="000001FF" w:csb1="00000000"/>
-  </w:font>
-  <w:font w:name="Wingdings">
-    <w:panose1 w:val="05000000000000000000"/>
-    <w:charset w:val="02"/>
-    <w:family w:val="auto"/>
-    <w:pitch w:val="variable"/>
-    <w:sig w:usb0="00000000" w:usb1="10000000" w:usb2="00000000" w:usb3="00000000" w:csb0="80000000" w:csb1="00000000"/>
-  </w:font>
-  <w:font w:name="Calibri">
-    <w:panose1 w:val="020F0502020204030204"/>
-    <w:charset w:val="EE"/>
-    <w:family w:val="swiss"/>
-    <w:pitch w:val="variable"/>
-    <w:sig w:usb0="E0002AFF" w:usb1="C000247B" w:usb2="00000009" w:usb3="00000000" w:csb0="000001FF" w:csb1="00000000"/>
-  </w:font>
-  <w:font w:name="Droid Sans">
-    <w:altName w:val="Times New Roman"/>
-    <w:panose1 w:val="00000000000000000000"/>
-    <w:charset w:val="00"/>
-    <w:family w:val="roman"/>
-    <w:notTrueType/>
-    <w:pitch w:val="default"/>
-  </w:font>
-  <w:font w:name="Cambria">
-    <w:panose1 w:val="02040503050406030204"/>
-    <w:charset w:val="EE"/>
-    <w:family w:val="roman"/>
-    <w:pitch w:val="variable"/>
-    <w:sig w:usb0="E00002FF" w:usb1="400004FF" w:usb2="00000000" w:usb3="00000000" w:csb0="0000019F" w:csb1="00000000"/>
-  </w:font>
-  <w:font w:name="Calibri Light">
-    <w:panose1 w:val="020F0302020204030204"/>
-    <w:charset w:val="EE"/>
-    <w:family w:val="swiss"/>
-    <w:pitch w:val="variable"/>
-    <w:sig w:usb0="E0002AFF" w:usb1="C000247B" w:usb2="00000009" w:usb3="00000000" w:csb0="000001FF" w:csb1="00000000"/>
-  </w:font>
-  <w:font w:name="Tahoma">
-    <w:panose1 w:val="020B0604030504040204"/>
-    <w:charset w:val="EE"/>
-    <w:family w:val="swiss"/>
-    <w:pitch w:val="variable"/>
-    <w:sig w:usb0="E1002EFF" w:usb1="C000605B" w:usb2="00000029" w:usb3="00000000" w:csb0="000101FF" w:csb1="00000000"/>
-  </w:font>
-</w:fonts>
-</file>
-
-<file path=word/glossary/settings.xml><?xml version="1.0" encoding="utf-8"?>
-<w:settings xmlns:mc="http://schemas.openxmlformats.org/markup-compatibility/2006" xmlns:o="urn:schemas-microsoft-com:office:office" xmlns:r="http://schemas.openxmlformats.org/officeDocument/2006/relationships" xmlns:m="http://schemas.openxmlformats.org/officeDocument/2006/math" xmlns:v="urn:schemas-microsoft-com:vml" xmlns:w10="urn:schemas-microsoft-com:office:word" xmlns:w="http://schemas.openxmlformats.org/wordprocessingml/2006/main" xmlns:w14="http://schemas.microsoft.com/office/word/2010/wordml" xmlns:sl="http://schemas.openxmlformats.org/schemaLibrary/2006/main" mc:Ignorable="w14">
-  <w:view w:val="normal"/>
-  <w:defaultTabStop w:val="708"/>
-  <w:hyphenationZone w:val="425"/>
-  <w:characterSpacingControl w:val="doNotCompress"/>
-  <w:compat>
-    <w:useFELayout/>
-    <w:compatSetting w:name="compatibilityMode" w:uri="http://schemas.microsoft.com/office/word" w:val="14"/>
-    <w:compatSetting w:name="overrideTableStyleFontSizeAndJustification" w:uri="http://schemas.microsoft.com/office/word" w:val="1"/>
-    <w:compatSetting w:name="enableOpenTypeFeatures" w:uri="http://schemas.microsoft.com/office/word" w:val="1"/>
-    <w:compatSetting w:name="doNotFlipMirrorIndents" w:uri="http://schemas.microsoft.com/office/word" w:val="1"/>
-  </w:compat>
-  <w:rsids>
-    <w:rsidRoot w:val="00603C1D"/>
-    <w:rsid w:val="00603C1D"/>
-    <w:rsid w:val="006D02B5"/>
-  </w:rsids>
-  <m:mathPr>
-    <m:mathFont m:val="Cambria Math"/>
-    <m:brkBin m:val="before"/>
-    <m:brkBinSub m:val="--"/>
-    <m:smallFrac m:val="0"/>
-    <m:dispDef/>
-    <m:lMargin m:val="0"/>
-    <m:rMargin m:val="0"/>
-    <m:defJc m:val="centerGroup"/>
-    <m:wrapIndent m:val="1440"/>
-    <m:intLim m:val="subSup"/>
-    <m:naryLim m:val="undOvr"/>
-  </m:mathPr>
-  <w:themeFontLang w:val="pl-PL"/>
-  <w:clrSchemeMapping w:bg1="light1" w:t1="dark1" w:bg2="light2" w:t2="dark2" w:accent1="accent1" w:accent2="accent2" w:accent3="accent3" w:accent4="accent4" w:accent5="accent5" w:accent6="accent6" w:hyperlink="hyperlink" w:followedHyperlink="followedHyperlink"/>
-  <w:decimalSymbol w:val=","/>
-  <w:listSeparator w:val=";"/>
-</w:settings>
-</file>
-
-<file path=word/glossary/styles.xml><?xml version="1.0" encoding="utf-8"?>
-<w:styles xmlns:mc="http://schemas.openxmlformats.org/markup-compatibility/2006" xmlns:r="http://schemas.openxmlformats.org/officeDocument/2006/relationships" xmlns:w="http://schemas.openxmlformats.org/wordprocessingml/2006/main" xmlns:w14="http://schemas.microsoft.com/office/word/2010/wordml" mc:Ignorable="w14">
-  <w:docDefaults>
-    <w:rPrDefault>
-      <w:rPr>
-        <w:rFonts w:asciiTheme="minorHAnsi" w:eastAsiaTheme="minorEastAsia" w:hAnsiTheme="minorHAnsi" w:cstheme="minorBidi"/>
-        <w:sz w:val="22"/>
-        <w:szCs w:val="22"/>
-        <w:lang w:val="pl-PL" w:eastAsia="pl-PL" w:bidi="ar-SA"/>
-      </w:rPr>
-    </w:rPrDefault>
-    <w:pPrDefault>
-      <w:pPr>
-        <w:spacing w:after="200" w:line="276" w:lineRule="auto"/>
-      </w:pPr>
-    </w:pPrDefault>
-  </w:docDefaults>
-  <w:latentStyles w:defLockedState="0" w:defUIPriority="99" w:defSemiHidden="1" w:defUnhideWhenUsed="1" w:defQFormat="0" w:count="267">
-    <w:lsdException w:name="Normal" w:semiHidden="0" w:uiPriority="0" w:unhideWhenUsed="0" w:qFormat="1"/>
-    <w:lsdException w:name="heading 1" w:semiHidden="0" w:uiPriority="9" w:unhideWhenUsed="0" w:qFormat="1"/>
-    <w:lsdException w:name="heading 2" w:uiPriority="9" w:qFormat="1"/>
-    <w:lsdException w:name="heading 3" w:uiPriority="9" w:qFormat="1"/>
-    <w:lsdException w:name="heading 4" w:uiPriority="9" w:qFormat="1"/>
-    <w:lsdException w:name="heading 5" w:uiPriority="9" w:qFormat="1"/>
-    <w:lsdException w:name="heading 6" w:uiPriority="9" w:qFormat="1"/>
-    <w:lsdException w:name="heading 7" w:uiPriority="9" w:qFormat="1"/>
-    <w:lsdException w:name="heading 8" w:uiPriority="9" w:qFormat="1"/>
-    <w:lsdException w:name="heading 9" w:uiPriority="9" w:qFormat="1"/>
-    <w:lsdException w:name="toc 1" w:uiPriority="39"/>
-    <w:lsdException w:name="toc 2" w:uiPriority="39"/>
-    <w:lsdException w:name="toc 3" w:uiPriority="39"/>
-    <w:lsdException w:name="toc 4" w:uiPriority="39"/>
-    <w:lsdException w:name="toc 5" w:uiPriority="39"/>
-    <w:lsdException w:name="toc 6" w:uiPriority="39"/>
-    <w:lsdException w:name="toc 7" w:uiPriority="39"/>
-    <w:lsdException w:name="toc 8" w:uiPriority="39"/>
-    <w:lsdException w:name="toc 9" w:uiPriority="39"/>
-    <w:lsdException w:name="caption" w:uiPriority="35" w:qFormat="1"/>
-    <w:lsdException w:name="Title" w:semiHidden="0" w:uiPriority="10" w:unhideWhenUsed="0" w:qFormat="1"/>
-    <w:lsdException w:name="Default Paragraph Font" w:uiPriority="1"/>
-    <w:lsdException w:name="Subtitle" w:semiHidden="0" w:uiPriority="11" w:unhideWhenUsed="0" w:qFormat="1"/>
-    <w:lsdException w:name="Strong" w:semiHidden="0" w:uiPriority="22" w:unhideWhenUsed="0" w:qFormat="1"/>
-    <w:lsdException w:name="Emphasis" w:semiHidden="0" w:uiPriority="20" w:unhideWhenUsed="0" w:qFormat="1"/>
-    <w:lsdException w:name="Table Grid" w:semiHidden="0" w:uiPriority="59" w:unhideWhenUsed="0"/>
-    <w:lsdException w:name="Placeholder Text" w:unhideWhenUsed="0"/>
-    <w:lsdException w:name="No Spacing" w:semiHidden="0" w:uiPriority="1" w:unhideWhenUsed="0" w:qFormat="1"/>
-    <w:lsdException w:name="Light Shading" w:semiHidden="0" w:uiPriority="60" w:unhideWhenUsed="0"/>
-    <w:lsdException w:name="Light List" w:semiHidden="0" w:uiPriority="61" w:unhideWhenUsed="0"/>
-    <w:lsdException w:name="Light Grid" w:semiHidden="0" w:uiPriority="62" w:unhideWhenUsed="0"/>
-    <w:lsdException w:name="Medium Shading 1" w:semiHidden="0" w:uiPriority="63" w:unhideWhenUsed="0"/>
-    <w:lsdException w:name="Medium Shading 2" w:semiHidden="0" w:uiPriority="64" w:unhideWhenUsed="0"/>
-    <w:lsdException w:name="Medium List 1" w:semiHidden="0" w:uiPriority="65" w:unhideWhenUsed="0"/>
-    <w:lsdException w:name="Medium List 2" w:semiHidden="0" w:uiPriority="66" w:unhideWhenUsed="0"/>
-    <w:lsdException w:name="Medium Grid 1" w:semiHidden="0" w:uiPriority="67" w:unhideWhenUsed="0"/>
-    <w:lsdException w:name="Medium Grid 2" w:semiHidden="0" w:uiPriority="68" w:unhideWhenUsed="0"/>
-    <w:lsdException w:name="Medium Grid 3" w:semiHidden="0" w:uiPriority="69" w:unhideWhenUsed="0"/>
-    <w:lsdException w:name="Dark List" w:semiHidden="0" w:uiPriority="70" w:unhideWhenUsed="0"/>
-    <w:lsdException w:name="Colorful Shading" w:semiHidden="0" w:uiPriority="71" w:unhideWhenUsed="0"/>
-    <w:lsdException w:name="Colorful List" w:semiHidden="0" w:uiPriority="72" w:unhideWhenUsed="0"/>
-    <w:lsdException w:name="Colorful Grid" w:semiHidden="0" w:uiPriority="73" w:unhideWhenUsed="0"/>
-    <w:lsdException w:name="Light Shading Accent 1" w:semiHidden="0" w:uiPriority="60" w:unhideWhenUsed="0"/>
-    <w:lsdException w:name="Light List Accent 1" w:semiHidden="0" w:uiPriority="61" w:unhideWhenUsed="0"/>
-    <w:lsdException w:name="Light Grid Accent 1" w:semiHidden="0" w:uiPriority="62" w:unhideWhenUsed="0"/>
-    <w:lsdException w:name="Medium Shading 1 Accent 1" w:semiHidden="0" w:uiPriority="63" w:unhideWhenUsed="0"/>
-    <w:lsdException w:name="Medium Shading 2 Accent 1" w:semiHidden="0" w:uiPriority="64" w:unhideWhenUsed="0"/>
-    <w:lsdException w:name="Medium List 1 Accent 1" w:semiHidden="0" w:uiPriority="65" w:unhideWhenUsed="0"/>
-    <w:lsdException w:name="Revision" w:unhideWhenUsed="0"/>
-    <w:lsdException w:name="List Paragraph" w:semiHidden="0" w:uiPriority="34" w:unhideWhenUsed="0" w:qFormat="1"/>
-    <w:lsdException w:name="Quote" w:semiHidden="0" w:uiPriority="29" w:unhideWhenUsed="0" w:qFormat="1"/>
-    <w:lsdException w:name="Intense Quote" w:semiHidden="0" w:uiPriority="30" w:unhideWhenUsed="0" w:qFormat="1"/>
-    <w:lsdException w:name="Medium List 2 Accent 1" w:semiHidden="0" w:uiPriority="66" w:unhideWhenUsed="0"/>
-    <w:lsdException w:name="Medium Grid 1 Accent 1" w:semiHidden="0" w:uiPriority="67" w:unhideWhenUsed="0"/>
-    <w:lsdException w:name="Medium Grid 2 Accent 1" w:semiHidden="0" w:uiPriority="68" w:unhideWhenUsed="0"/>
-    <w:lsdException w:name="Medium Grid 3 Accent 1" w:semiHidden="0" w:uiPriority="69" w:unhideWhenUsed="0"/>
-    <w:lsdException w:name="Dark List Accent 1" w:semiHidden="0" w:uiPriority="70" w:unhideWhenUsed="0"/>
-    <w:lsdException w:name="Colorful Shading Accent 1" w:semiHidden="0" w:uiPriority="71" w:unhideWhenUsed="0"/>
-    <w:lsdException w:name="Colorful List Accent 1" w:semiHidden="0" w:uiPriority="72" w:unhideWhenUsed="0"/>
-    <w:lsdException w:name="Colorful Grid Accent 1" w:semiHidden="0" w:uiPriority="73" w:unhideWhenUsed="0"/>
-    <w:lsdException w:name="Light Shading Accent 2" w:semiHidden="0" w:uiPriority="60" w:unhideWhenUsed="0"/>
-    <w:lsdException w:name="Light List Accent 2" w:semiHidden="0" w:uiPriority="61" w:unhideWhenUsed="0"/>
-    <w:lsdException w:name="Light Grid Accent 2" w:semiHidden="0" w:uiPriority="62" w:unhideWhenUsed="0"/>
-    <w:lsdException w:name="Medium Shading 1 Accent 2" w:semiHidden="0" w:uiPriority="63" w:unhideWhenUsed="0"/>
-    <w:lsdException w:name="Medium Shading 2 Accent 2" w:semiHidden="0" w:uiPriority="64" w:unhideWhenUsed="0"/>
-    <w:lsdException w:name="Medium List 1 Accent 2" w:semiHidden="0" w:uiPriority="65" w:unhideWhenUsed="0"/>
-    <w:lsdException w:name="Medium List 2 Accent 2" w:semiHidden="0" w:uiPriority="66" w:unhideWhenUsed="0"/>
-    <w:lsdException w:name="Medium Grid 1 Accent 2" w:semiHidden="0" w:uiPriority="67" w:unhideWhenUsed="0"/>
-    <w:lsdException w:name="Medium Grid 2 Accent 2" w:semiHidden="0" w:uiPriority="68" w:unhideWhenUsed="0"/>
-    <w:lsdException w:name="Medium Grid 3 Accent 2" w:semiHidden="0" w:uiPriority="69" w:unhideWhenUsed="0"/>
-    <w:lsdException w:name="Dark List Accent 2" w:semiHidden="0" w:uiPriority="70" w:unhideWhenUsed="0"/>
-    <w:lsdException w:name="Colorful Shading Accent 2" w:semiHidden="0" w:uiPriority="71" w:unhideWhenUsed="0"/>
-    <w:lsdException w:name="Colorful List Accent 2" w:semiHidden="0" w:uiPriority="72" w:unhideWhenUsed="0"/>
-    <w:lsdException w:name="Colorful Grid Accent 2" w:semiHidden="0" w:uiPriority="73" w:unhideWhenUsed="0"/>
-    <w:lsdException w:name="Light Shading Accent 3" w:semiHidden="0" w:uiPriority="60" w:unhideWhenUsed="0"/>
-    <w:lsdException w:name="Light List Accent 3" w:semiHidden="0" w:uiPriority="61" w:unhideWhenUsed="0"/>
-    <w:lsdException w:name="Light Grid Accent 3" w:semiHidden="0" w:uiPriority="62" w:unhideWhenUsed="0"/>
-    <w:lsdException w:name="Medium Shading 1 Accent 3" w:semiHidden="0" w:uiPriority="63" w:unhideWhenUsed="0"/>
-    <w:lsdException w:name="Medium Shading 2 Accent 3" w:semiHidden="0" w:uiPriority="64" w:unhideWhenUsed="0"/>
-    <w:lsdException w:name="Medium List 1 Accent 3" w:semiHidden="0" w:uiPriority="65" w:unhideWhenUsed="0"/>
-    <w:lsdException w:name="Medium List 2 Accent 3" w:semiHidden="0" w:uiPriority="66" w:unhideWhenUsed="0"/>
-    <w:lsdException w:name="Medium Grid 1 Accent 3" w:semiHidden="0" w:uiPriority="67" w:unhideWhenUsed="0"/>
-    <w:lsdException w:name="Medium Grid 2 Accent 3" w:semiHidden="0" w:uiPriority="68" w:unhideWhenUsed="0"/>
-    <w:lsdException w:name="Medium Grid 3 Accent 3" w:semiHidden="0" w:uiPriority="69" w:unhideWhenUsed="0"/>
-    <w:lsdException w:name="Dark List Accent 3" w:semiHidden="0" w:uiPriority="70" w:unhideWhenUsed="0"/>
-    <w:lsdException w:name="Colorful Shading Accent 3" w:semiHidden="0" w:uiPriority="71" w:unhideWhenUsed="0"/>
-    <w:lsdException w:name="Colorful List Accent 3" w:semiHidden="0" w:uiPriority="72" w:unhideWhenUsed="0"/>
-    <w:lsdException w:name="Colorful Grid Accent 3" w:semiHidden="0" w:uiPriority="73" w:unhideWhenUsed="0"/>
-    <w:lsdException w:name="Light Shading Accent 4" w:semiHidden="0" w:uiPriority="60" w:unhideWhenUsed="0"/>
-    <w:lsdException w:name="Light List Accent 4" w:semiHidden="0" w:uiPriority="61" w:unhideWhenUsed="0"/>
-    <w:lsdException w:name="Light Grid Accent 4" w:semiHidden="0" w:uiPriority="62" w:unhideWhenUsed="0"/>
-    <w:lsdException w:name="Medium Shading 1 Accent 4" w:semiHidden="0" w:uiPriority="63" w:unhideWhenUsed="0"/>
-    <w:lsdException w:name="Medium Shading 2 Accent 4" w:semiHidden="0" w:uiPriority="64" w:unhideWhenUsed="0"/>
-    <w:lsdException w:name="Medium List 1 Accent 4" w:semiHidden="0" w:uiPriority="65" w:unhideWhenUsed="0"/>
-    <w:lsdException w:name="Medium List 2 Accent 4" w:semiHidden="0" w:uiPriority="66" w:unhideWhenUsed="0"/>
-    <w:lsdException w:name="Medium Grid 1 Accent 4" w:semiHidden="0" w:uiPriority="67" w:unhideWhenUsed="0"/>
-    <w:lsdException w:name="Medium Grid 2 Accent 4" w:semiHidden="0" w:uiPriority="68" w:unhideWhenUsed="0"/>
-    <w:lsdException w:name="Medium Grid 3 Accent 4" w:semiHidden="0" w:uiPriority="69" w:unhideWhenUsed="0"/>
-    <w:lsdException w:name="Dark List Accent 4" w:semiHidden="0" w:uiPriority="70" w:unhideWhenUsed="0"/>
-    <w:lsdException w:name="Colorful Shading Accent 4" w:semiHidden="0" w:uiPriority="71" w:unhideWhenUsed="0"/>
-    <w:lsdException w:name="Colorful List Accent 4" w:semiHidden="0" w:uiPriority="72" w:unhideWhenUsed="0"/>
-    <w:lsdException w:name="Colorful Grid Accent 4" w:semiHidden="0" w:uiPriority="73" w:unhideWhenUsed="0"/>
-    <w:lsdException w:name="Light Shading Accent 5" w:semiHidden="0" w:uiPriority="60" w:unhideWhenUsed="0"/>
-    <w:lsdException w:name="Light List Accent 5" w:semiHidden="0" w:uiPriority="61" w:unhideWhenUsed="0"/>
-    <w:lsdException w:name="Light Grid Accent 5" w:semiHidden="0" w:uiPriority="62" w:unhideWhenUsed="0"/>
-    <w:lsdException w:name="Medium Shading 1 Accent 5" w:semiHidden="0" w:uiPriority="63" w:unhideWhenUsed="0"/>
-    <w:lsdException w:name="Medium Shading 2 Accent 5" w:semiHidden="0" w:uiPriority="64" w:unhideWhenUsed="0"/>
-    <w:lsdException w:name="Medium List 1 Accent 5" w:semiHidden="0" w:uiPriority="65" w:unhideWhenUsed="0"/>
-    <w:lsdException w:name="Medium List 2 Accent 5" w:semiHidden="0" w:uiPriority="66" w:unhideWhenUsed="0"/>
-    <w:lsdException w:name="Medium Grid 1 Accent 5" w:semiHidden="0" w:uiPriority="67" w:unhideWhenUsed="0"/>
-    <w:lsdException w:name="Medium Grid 2 Accent 5" w:semiHidden="0" w:uiPriority="68" w:unhideWhenUsed="0"/>
-    <w:lsdException w:name="Medium Grid 3 Accent 5" w:semiHidden="0" w:uiPriority="69" w:unhideWhenUsed="0"/>
-    <w:lsdException w:name="Dark List Accent 5" w:semiHidden="0" w:uiPriority="70" w:unhideWhenUsed="0"/>
-    <w:lsdException w:name="Colorful Shading Accent 5" w:semiHidden="0" w:uiPriority="71" w:unhideWhenUsed="0"/>
-    <w:lsdException w:name="Colorful List Accent 5" w:semiHidden="0" w:uiPriority="72" w:unhideWhenUsed="0"/>
-    <w:lsdException w:name="Colorful Grid Accent 5" w:semiHidden="0" w:uiPriority="73" w:unhideWhenUsed="0"/>
-    <w:lsdException w:name="Light Shading Accent 6" w:semiHidden="0" w:uiPriority="60" w:unhideWhenUsed="0"/>
-    <w:lsdException w:name="Light List Accent 6" w:semiHidden="0" w:uiPriority="61" w:unhideWhenUsed="0"/>
-    <w:lsdException w:name="Light Grid Accent 6" w:semiHidden="0" w:uiPriority="62" w:unhideWhenUsed="0"/>
-    <w:lsdException w:name="Medium Shading 1 Accent 6" w:semiHidden="0" w:uiPriority="63" w:unhideWhenUsed="0"/>
-    <w:lsdException w:name="Medium Shading 2 Accent 6" w:semiHidden="0" w:uiPriority="64" w:unhideWhenUsed="0"/>
-    <w:lsdException w:name="Medium List 1 Accent 6" w:semiHidden="0" w:uiPriority="65" w:unhideWhenUsed="0"/>
-    <w:lsdException w:name="Medium List 2 Accent 6" w:semiHidden="0" w:uiPriority="66" w:unhideWhenUsed="0"/>
-    <w:lsdException w:name="Medium Grid 1 Accent 6" w:semiHidden="0" w:uiPriority="67" w:unhideWhenUsed="0"/>
-    <w:lsdException w:name="Medium Grid 2 Accent 6" w:semiHidden="0" w:uiPriority="68" w:unhideWhenUsed="0"/>
-    <w:lsdException w:name="Medium Grid 3 Accent 6" w:semiHidden="0" w:uiPriority="69" w:unhideWhenUsed="0"/>
-    <w:lsdException w:name="Dark List Accent 6" w:semiHidden="0" w:uiPriority="70" w:unhideWhenUsed="0"/>
-    <w:lsdException w:name="Colorful Shading Accent 6" w:semiHidden="0" w:uiPriority="71" w:unhideWhenUsed="0"/>
-    <w:lsdException w:name="Colorful List Accent 6" w:semiHidden="0" w:uiPriority="72" w:unhideWhenUsed="0"/>
-    <w:lsdException w:name="Colorful Grid Accent 6" w:semiHidden="0" w:uiPriority="73" w:unhideWhenUsed="0"/>
-    <w:lsdException w:name="Subtle Emphasis" w:semiHidden="0" w:uiPriority="19" w:unhideWhenUsed="0" w:qFormat="1"/>
-    <w:lsdException w:name="Intense Emphasis" w:semiHidden="0" w:uiPriority="21" w:unhideWhenUsed="0" w:qFormat="1"/>
-    <w:lsdException w:name="Subtle Reference" w:semiHidden="0" w:uiPriority="31" w:unhideWhenUsed="0" w:qFormat="1"/>
-    <w:lsdException w:name="Intense Reference" w:semiHidden="0" w:uiPriority="32" w:unhideWhenUsed="0" w:qFormat="1"/>
-    <w:lsdException w:name="Book Title" w:semiHidden="0" w:uiPriority="33" w:unhideWhenUsed="0" w:qFormat="1"/>
-    <w:lsdException w:name="Bibliography" w:uiPriority="37"/>
-    <w:lsdException w:name="TOC Heading" w:uiPriority="39" w:qFormat="1"/>
-  </w:latentStyles>
-  <w:style w:type="paragraph" w:default="1" w:styleId="Normalny">
-    <w:name w:val="Normal"/>
-    <w:qFormat/>
-  </w:style>
-  <w:style w:type="character" w:default="1" w:styleId="Domylnaczcionkaakapitu">
-    <w:name w:val="Default Paragraph Font"/>
-    <w:uiPriority w:val="1"/>
-    <w:semiHidden/>
-    <w:unhideWhenUsed/>
-  </w:style>
-  <w:style w:type="table" w:default="1" w:styleId="Standardowy">
-    <w:name w:val="Normal Table"/>
-    <w:uiPriority w:val="99"/>
-    <w:semiHidden/>
-    <w:unhideWhenUsed/>
-    <w:tblPr>
-      <w:tblInd w:w="0" w:type="dxa"/>
-      <w:tblCellMar>
-        <w:top w:w="0" w:type="dxa"/>
-        <w:left w:w="108" w:type="dxa"/>
-        <w:bottom w:w="0" w:type="dxa"/>
-        <w:right w:w="108" w:type="dxa"/>
-      </w:tblCellMar>
-    </w:tblPr>
-  </w:style>
-  <w:style w:type="numbering" w:default="1" w:styleId="Bezlisty">
-    <w:name w:val="No List"/>
-    <w:uiPriority w:val="99"/>
-    <w:semiHidden/>
-    <w:unhideWhenUsed/>
-  </w:style>
-  <w:style w:type="paragraph" w:customStyle="1" w:styleId="7A3E9E4DBB4B425E867E3B620B89DE17">
-    <w:name w:val="7A3E9E4DBB4B425E867E3B620B89DE17"/>
-    <w:rsid w:val="00603C1D"/>
-  </w:style>
-  <w:style w:type="paragraph" w:customStyle="1" w:styleId="383E7BC2F2E844429482B2D03835F060">
-    <w:name w:val="383E7BC2F2E844429482B2D03835F060"/>
-    <w:rsid w:val="00603C1D"/>
-  </w:style>
-  <w:style w:type="paragraph" w:customStyle="1" w:styleId="867095D1BAED4CE5BE401BA5FA969513">
-    <w:name w:val="867095D1BAED4CE5BE401BA5FA969513"/>
-    <w:rsid w:val="00603C1D"/>
-  </w:style>
-</w:styles>
-</file>
-
-<file path=word/glossary/stylesWithEffects.xml><?xml version="1.0" encoding="utf-8"?>
-<w:styles xmlns:wpc="http://schemas.microsoft.com/office/word/2010/wordprocessingCanvas" xmlns:mc="http://schemas.openxmlformats.org/markup-compatibility/2006" xmlns:o="urn:schemas-microsoft-com:office:office" xmlns:r="http://schemas.openxmlformats.org/officeDocument/2006/relationships" xmlns:m="http://schemas.openxmlformats.org/officeDocument/2006/math" xmlns:v="urn:schemas-microsoft-com:vml" xmlns:wp14="http://schemas.microsoft.com/office/word/2010/wordprocessingDrawing" xmlns:wp="http://schemas.openxmlformats.org/drawingml/2006/wordprocessingDrawing" xmlns:w10="urn:schemas-microsoft-com:office:word" xmlns:w="http://schemas.openxmlformats.org/wordprocessingml/2006/main" xmlns:w14="http://schemas.microsoft.com/office/word/2010/wordml" xmlns:wpg="http://schemas.microsoft.com/office/word/2010/wordprocessingGroup" xmlns:wpi="http://schemas.microsoft.com/office/word/2010/wordprocessingInk" xmlns:wne="http://schemas.microsoft.com/office/word/2006/wordml" xmlns:wps="http://schemas.microsoft.com/office/word/2010/wordprocessingShape" mc:Ignorable="w14 wp14">
-  <w:docDefaults>
-    <w:rPrDefault>
-      <w:rPr>
-        <w:rFonts w:asciiTheme="minorHAnsi" w:eastAsiaTheme="minorEastAsia" w:hAnsiTheme="minorHAnsi" w:cstheme="minorBidi"/>
-        <w:sz w:val="22"/>
-        <w:szCs w:val="22"/>
-        <w:lang w:val="pl-PL" w:eastAsia="pl-PL" w:bidi="ar-SA"/>
-      </w:rPr>
-    </w:rPrDefault>
-    <w:pPrDefault>
-      <w:pPr>
-        <w:spacing w:after="200" w:line="276" w:lineRule="auto"/>
-      </w:pPr>
-    </w:pPrDefault>
-  </w:docDefaults>
-  <w:latentStyles w:defLockedState="0" w:defUIPriority="99" w:defSemiHidden="1" w:defUnhideWhenUsed="1" w:defQFormat="0" w:count="267">
-    <w:lsdException w:name="Normal" w:semiHidden="0" w:uiPriority="0" w:unhideWhenUsed="0" w:qFormat="1"/>
-    <w:lsdException w:name="heading 1" w:semiHidden="0" w:uiPriority="9" w:unhideWhenUsed="0" w:qFormat="1"/>
-    <w:lsdException w:name="heading 2" w:uiPriority="9" w:qFormat="1"/>
-    <w:lsdException w:name="heading 3" w:uiPriority="9" w:qFormat="1"/>
-    <w:lsdException w:name="heading 4" w:uiPriority="9" w:qFormat="1"/>
-    <w:lsdException w:name="heading 5" w:uiPriority="9" w:qFormat="1"/>
-    <w:lsdException w:name="heading 6" w:uiPriority="9" w:qFormat="1"/>
-    <w:lsdException w:name="heading 7" w:uiPriority="9" w:qFormat="1"/>
-    <w:lsdException w:name="heading 8" w:uiPriority="9" w:qFormat="1"/>
-    <w:lsdException w:name="heading 9" w:uiPriority="9" w:qFormat="1"/>
-    <w:lsdException w:name="toc 1" w:uiPriority="39"/>
-    <w:lsdException w:name="toc 2" w:uiPriority="39"/>
-    <w:lsdException w:name="toc 3" w:uiPriority="39"/>
-    <w:lsdException w:name="toc 4" w:uiPriority="39"/>
-    <w:lsdException w:name="toc 5" w:uiPriority="39"/>
-    <w:lsdException w:name="toc 6" w:uiPriority="39"/>
-    <w:lsdException w:name="toc 7" w:uiPriority="39"/>
-    <w:lsdException w:name="toc 8" w:uiPriority="39"/>
-    <w:lsdException w:name="toc 9" w:uiPriority="39"/>
-    <w:lsdException w:name="caption" w:uiPriority="35" w:qFormat="1"/>
-    <w:lsdException w:name="Title" w:semiHidden="0" w:uiPriority="10" w:unhideWhenUsed="0" w:qFormat="1"/>
-    <w:lsdException w:name="Default Paragraph Font" w:uiPriority="1"/>
-    <w:lsdException w:name="Subtitle" w:semiHidden="0" w:uiPriority="11" w:unhideWhenUsed="0" w:qFormat="1"/>
-    <w:lsdException w:name="Strong" w:semiHidden="0" w:uiPriority="22" w:unhideWhenUsed="0" w:qFormat="1"/>
-    <w:lsdException w:name="Emphasis" w:semiHidden="0" w:uiPriority="20" w:unhideWhenUsed="0" w:qFormat="1"/>
-    <w:lsdException w:name="Table Grid" w:semiHidden="0" w:uiPriority="59" w:unhideWhenUsed="0"/>
-    <w:lsdException w:name="Placeholder Text" w:unhideWhenUsed="0"/>
-    <w:lsdException w:name="No Spacing" w:semiHidden="0" w:uiPriority="1" w:unhideWhenUsed="0" w:qFormat="1"/>
-    <w:lsdException w:name="Light Shading" w:semiHidden="0" w:uiPriority="60" w:unhideWhenUsed="0"/>
-    <w:lsdException w:name="Light List" w:semiHidden="0" w:uiPriority="61" w:unhideWhenUsed="0"/>
-    <w:lsdException w:name="Light Grid" w:semiHidden="0" w:uiPriority="62" w:unhideWhenUsed="0"/>
-    <w:lsdException w:name="Medium Shading 1" w:semiHidden="0" w:uiPriority="63" w:unhideWhenUsed="0"/>
-    <w:lsdException w:name="Medium Shading 2" w:semiHidden="0" w:uiPriority="64" w:unhideWhenUsed="0"/>
-    <w:lsdException w:name="Medium List 1" w:semiHidden="0" w:uiPriority="65" w:unhideWhenUsed="0"/>
-    <w:lsdException w:name="Medium List 2" w:semiHidden="0" w:uiPriority="66" w:unhideWhenUsed="0"/>
-    <w:lsdException w:name="Medium Grid 1" w:semiHidden="0" w:uiPriority="67" w:unhideWhenUsed="0"/>
-    <w:lsdException w:name="Medium Grid 2" w:semiHidden="0" w:uiPriority="68" w:unhideWhenUsed="0"/>
-    <w:lsdException w:name="Medium Grid 3" w:semiHidden="0" w:uiPriority="69" w:unhideWhenUsed="0"/>
-    <w:lsdException w:name="Dark List" w:semiHidden="0" w:uiPriority="70" w:unhideWhenUsed="0"/>
-    <w:lsdException w:name="Colorful Shading" w:semiHidden="0" w:uiPriority="71" w:unhideWhenUsed="0"/>
-    <w:lsdException w:name="Colorful List" w:semiHidden="0" w:uiPriority="72" w:unhideWhenUsed="0"/>
-    <w:lsdException w:name="Colorful Grid" w:semiHidden="0" w:uiPriority="73" w:unhideWhenUsed="0"/>
-    <w:lsdException w:name="Light Shading Accent 1" w:semiHidden="0" w:uiPriority="60" w:unhideWhenUsed="0"/>
-    <w:lsdException w:name="Light List Accent 1" w:semiHidden="0" w:uiPriority="61" w:unhideWhenUsed="0"/>
-    <w:lsdException w:name="Light Grid Accent 1" w:semiHidden="0" w:uiPriority="62" w:unhideWhenUsed="0"/>
-    <w:lsdException w:name="Medium Shading 1 Accent 1" w:semiHidden="0" w:uiPriority="63" w:unhideWhenUsed="0"/>
-    <w:lsdException w:name="Medium Shading 2 Accent 1" w:semiHidden="0" w:uiPriority="64" w:unhideWhenUsed="0"/>
-    <w:lsdException w:name="Medium List 1 Accent 1" w:semiHidden="0" w:uiPriority="65" w:unhideWhenUsed="0"/>
-    <w:lsdException w:name="Revision" w:unhideWhenUsed="0"/>
-    <w:lsdException w:name="List Paragraph" w:semiHidden="0" w:uiPriority="34" w:unhideWhenUsed="0" w:qFormat="1"/>
-    <w:lsdException w:name="Quote" w:semiHidden="0" w:uiPriority="29" w:unhideWhenUsed="0" w:qFormat="1"/>
-    <w:lsdException w:name="Intense Quote" w:semiHidden="0" w:uiPriority="30" w:unhideWhenUsed="0" w:qFormat="1"/>
-    <w:lsdException w:name="Medium List 2 Accent 1" w:semiHidden="0" w:uiPriority="66" w:unhideWhenUsed="0"/>
-    <w:lsdException w:name="Medium Grid 1 Accent 1" w:semiHidden="0" w:uiPriority="67" w:unhideWhenUsed="0"/>
-    <w:lsdException w:name="Medium Grid 2 Accent 1" w:semiHidden="0" w:uiPriority="68" w:unhideWhenUsed="0"/>
-    <w:lsdException w:name="Medium Grid 3 Accent 1" w:semiHidden="0" w:uiPriority="69" w:unhideWhenUsed="0"/>
-    <w:lsdException w:name="Dark List Accent 1" w:semiHidden="0" w:uiPriority="70" w:unhideWhenUsed="0"/>
-    <w:lsdException w:name="Colorful Shading Accent 1" w:semiHidden="0" w:uiPriority="71" w:unhideWhenUsed="0"/>
-    <w:lsdException w:name="Colorful List Accent 1" w:semiHidden="0" w:uiPriority="72" w:unhideWhenUsed="0"/>
-    <w:lsdException w:name="Colorful Grid Accent 1" w:semiHidden="0" w:uiPriority="73" w:unhideWhenUsed="0"/>
-    <w:lsdException w:name="Light Shading Accent 2" w:semiHidden="0" w:uiPriority="60" w:unhideWhenUsed="0"/>
-    <w:lsdException w:name="Light List Accent 2" w:semiHidden="0" w:uiPriority="61" w:unhideWhenUsed="0"/>
-    <w:lsdException w:name="Light Grid Accent 2" w:semiHidden="0" w:uiPriority="62" w:unhideWhenUsed="0"/>
-    <w:lsdException w:name="Medium Shading 1 Accent 2" w:semiHidden="0" w:uiPriority="63" w:unhideWhenUsed="0"/>
-    <w:lsdException w:name="Medium Shading 2 Accent 2" w:semiHidden="0" w:uiPriority="64" w:unhideWhenUsed="0"/>
-    <w:lsdException w:name="Medium List 1 Accent 2" w:semiHidden="0" w:uiPriority="65" w:unhideWhenUsed="0"/>
-    <w:lsdException w:name="Medium List 2 Accent 2" w:semiHidden="0" w:uiPriority="66" w:unhideWhenUsed="0"/>
-    <w:lsdException w:name="Medium Grid 1 Accent 2" w:semiHidden="0" w:uiPriority="67" w:unhideWhenUsed="0"/>
-    <w:lsdException w:name="Medium Grid 2 Accent 2" w:semiHidden="0" w:uiPriority="68" w:unhideWhenUsed="0"/>
-    <w:lsdException w:name="Medium Grid 3 Accent 2" w:semiHidden="0" w:uiPriority="69" w:unhideWhenUsed="0"/>
-    <w:lsdException w:name="Dark List Accent 2" w:semiHidden="0" w:uiPriority="70" w:unhideWhenUsed="0"/>
-    <w:lsdException w:name="Colorful Shading Accent 2" w:semiHidden="0" w:uiPriority="71" w:unhideWhenUsed="0"/>
-    <w:lsdException w:name="Colorful List Accent 2" w:semiHidden="0" w:uiPriority="72" w:unhideWhenUsed="0"/>
-    <w:lsdException w:name="Colorful Grid Accent 2" w:semiHidden="0" w:uiPriority="73" w:unhideWhenUsed="0"/>
-    <w:lsdException w:name="Light Shading Accent 3" w:semiHidden="0" w:uiPriority="60" w:unhideWhenUsed="0"/>
-    <w:lsdException w:name="Light List Accent 3" w:semiHidden="0" w:uiPriority="61" w:unhideWhenUsed="0"/>
-    <w:lsdException w:name="Light Grid Accent 3" w:semiHidden="0" w:uiPriority="62" w:unhideWhenUsed="0"/>
-    <w:lsdException w:name="Medium Shading 1 Accent 3" w:semiHidden="0" w:uiPriority="63" w:unhideWhenUsed="0"/>
-    <w:lsdException w:name="Medium Shading 2 Accent 3" w:semiHidden="0" w:uiPriority="64" w:unhideWhenUsed="0"/>
-    <w:lsdException w:name="Medium List 1 Accent 3" w:semiHidden="0" w:uiPriority="65" w:unhideWhenUsed="0"/>
-    <w:lsdException w:name="Medium List 2 Accent 3" w:semiHidden="0" w:uiPriority="66" w:unhideWhenUsed="0"/>
-    <w:lsdException w:name="Medium Grid 1 Accent 3" w:semiHidden="0" w:uiPriority="67" w:unhideWhenUsed="0"/>
-    <w:lsdException w:name="Medium Grid 2 Accent 3" w:semiHidden="0" w:uiPriority="68" w:unhideWhenUsed="0"/>
-    <w:lsdException w:name="Medium Grid 3 Accent 3" w:semiHidden="0" w:uiPriority="69" w:unhideWhenUsed="0"/>
-    <w:lsdException w:name="Dark List Accent 3" w:semiHidden="0" w:uiPriority="70" w:unhideWhenUsed="0"/>
-    <w:lsdException w:name="Colorful Shading Accent 3" w:semiHidden="0" w:uiPriority="71" w:unhideWhenUsed="0"/>
-    <w:lsdException w:name="Colorful List Accent 3" w:semiHidden="0" w:uiPriority="72" w:unhideWhenUsed="0"/>
-    <w:lsdException w:name="Colorful Grid Accent 3" w:semiHidden="0" w:uiPriority="73" w:unhideWhenUsed="0"/>
-    <w:lsdException w:name="Light Shading Accent 4" w:semiHidden="0" w:uiPriority="60" w:unhideWhenUsed="0"/>
-    <w:lsdException w:name="Light List Accent 4" w:semiHidden="0" w:uiPriority="61" w:unhideWhenUsed="0"/>
-    <w:lsdException w:name="Light Grid Accent 4" w:semiHidden="0" w:uiPriority="62" w:unhideWhenUsed="0"/>
-    <w:lsdException w:name="Medium Shading 1 Accent 4" w:semiHidden="0" w:uiPriority="63" w:unhideWhenUsed="0"/>
-    <w:lsdException w:name="Medium Shading 2 Accent 4" w:semiHidden="0" w:uiPriority="64" w:unhideWhenUsed="0"/>
-    <w:lsdException w:name="Medium List 1 Accent 4" w:semiHidden="0" w:uiPriority="65" w:unhideWhenUsed="0"/>
-    <w:lsdException w:name="Medium List 2 Accent 4" w:semiHidden="0" w:uiPriority="66" w:unhideWhenUsed="0"/>
-    <w:lsdException w:name="Medium Grid 1 Accent 4" w:semiHidden="0" w:uiPriority="67" w:unhideWhenUsed="0"/>
-    <w:lsdException w:name="Medium Grid 2 Accent 4" w:semiHidden="0" w:uiPriority="68" w:unhideWhenUsed="0"/>
-    <w:lsdException w:name="Medium Grid 3 Accent 4" w:semiHidden="0" w:uiPriority="69" w:unhideWhenUsed="0"/>
-    <w:lsdException w:name="Dark List Accent 4" w:semiHidden="0" w:uiPriority="70" w:unhideWhenUsed="0"/>
-    <w:lsdException w:name="Colorful Shading Accent 4" w:semiHidden="0" w:uiPriority="71" w:unhideWhenUsed="0"/>
-    <w:lsdException w:name="Colorful List Accent 4" w:semiHidden="0" w:uiPriority="72" w:unhideWhenUsed="0"/>
-    <w:lsdException w:name="Colorful Grid Accent 4" w:semiHidden="0" w:uiPriority="73" w:unhideWhenUsed="0"/>
-    <w:lsdException w:name="Light Shading Accent 5" w:semiHidden="0" w:uiPriority="60" w:unhideWhenUsed="0"/>
-    <w:lsdException w:name="Light List Accent 5" w:semiHidden="0" w:uiPriority="61" w:unhideWhenUsed="0"/>
-    <w:lsdException w:name="Light Grid Accent 5" w:semiHidden="0" w:uiPriority="62" w:unhideWhenUsed="0"/>
-    <w:lsdException w:name="Medium Shading 1 Accent 5" w:semiHidden="0" w:uiPriority="63" w:unhideWhenUsed="0"/>
-    <w:lsdException w:name="Medium Shading 2 Accent 5" w:semiHidden="0" w:uiPriority="64" w:unhideWhenUsed="0"/>
-    <w:lsdException w:name="Medium List 1 Accent 5" w:semiHidden="0" w:uiPriority="65" w:unhideWhenUsed="0"/>
-    <w:lsdException w:name="Medium List 2 Accent 5" w:semiHidden="0" w:uiPriority="66" w:unhideWhenUsed="0"/>
-    <w:lsdException w:name="Medium Grid 1 Accent 5" w:semiHidden="0" w:uiPriority="67" w:unhideWhenUsed="0"/>
-    <w:lsdException w:name="Medium Grid 2 Accent 5" w:semiHidden="0" w:uiPriority="68" w:unhideWhenUsed="0"/>
-    <w:lsdException w:name="Medium Grid 3 Accent 5" w:semiHidden="0" w:uiPriority="69" w:unhideWhenUsed="0"/>
-    <w:lsdException w:name="Dark List Accent 5" w:semiHidden="0" w:uiPriority="70" w:unhideWhenUsed="0"/>
-    <w:lsdException w:name="Colorful Shading Accent 5" w:semiHidden="0" w:uiPriority="71" w:unhideWhenUsed="0"/>
-    <w:lsdException w:name="Colorful List Accent 5" w:semiHidden="0" w:uiPriority="72" w:unhideWhenUsed="0"/>
-    <w:lsdException w:name="Colorful Grid Accent 5" w:semiHidden="0" w:uiPriority="73" w:unhideWhenUsed="0"/>
-    <w:lsdException w:name="Light Shading Accent 6" w:semiHidden="0" w:uiPriority="60" w:unhideWhenUsed="0"/>
-    <w:lsdException w:name="Light List Accent 6" w:semiHidden="0" w:uiPriority="61" w:unhideWhenUsed="0"/>
-    <w:lsdException w:name="Light Grid Accent 6" w:semiHidden="0" w:uiPriority="62" w:unhideWhenUsed="0"/>
-    <w:lsdException w:name="Medium Shading 1 Accent 6" w:semiHidden="0" w:uiPriority="63" w:unhideWhenUsed="0"/>
-    <w:lsdException w:name="Medium Shading 2 Accent 6" w:semiHidden="0" w:uiPriority="64" w:unhideWhenUsed="0"/>
-    <w:lsdException w:name="Medium List 1 Accent 6" w:semiHidden="0" w:uiPriority="65" w:unhideWhenUsed="0"/>
-    <w:lsdException w:name="Medium List 2 Accent 6" w:semiHidden="0" w:uiPriority="66" w:unhideWhenUsed="0"/>
-    <w:lsdException w:name="Medium Grid 1 Accent 6" w:semiHidden="0" w:uiPriority="67" w:unhideWhenUsed="0"/>
-    <w:lsdException w:name="Medium Grid 2 Accent 6" w:semiHidden="0" w:uiPriority="68" w:unhideWhenUsed="0"/>
-    <w:lsdException w:name="Medium Grid 3 Accent 6" w:semiHidden="0" w:uiPriority="69" w:unhideWhenUsed="0"/>
-    <w:lsdException w:name="Dark List Accent 6" w:semiHidden="0" w:uiPriority="70" w:unhideWhenUsed="0"/>
-    <w:lsdException w:name="Colorful Shading Accent 6" w:semiHidden="0" w:uiPriority="71" w:unhideWhenUsed="0"/>
-    <w:lsdException w:name="Colorful List Accent 6" w:semiHidden="0" w:uiPriority="72" w:unhideWhenUsed="0"/>
-    <w:lsdException w:name="Colorful Grid Accent 6" w:semiHidden="0" w:uiPriority="73" w:unhideWhenUsed="0"/>
-    <w:lsdException w:name="Subtle Emphasis" w:semiHidden="0" w:uiPriority="19" w:unhideWhenUsed="0" w:qFormat="1"/>
-    <w:lsdException w:name="Intense Emphasis" w:semiHidden="0" w:uiPriority="21" w:unhideWhenUsed="0" w:qFormat="1"/>
-    <w:lsdException w:name="Subtle Reference" w:semiHidden="0" w:uiPriority="31" w:unhideWhenUsed="0" w:qFormat="1"/>
-    <w:lsdException w:name="Intense Reference" w:semiHidden="0" w:uiPriority="32" w:unhideWhenUsed="0" w:qFormat="1"/>
-    <w:lsdException w:name="Book Title" w:semiHidden="0" w:uiPriority="33" w:unhideWhenUsed="0" w:qFormat="1"/>
-    <w:lsdException w:name="Bibliography" w:uiPriority="37"/>
-    <w:lsdException w:name="TOC Heading" w:uiPriority="39" w:qFormat="1"/>
-  </w:latentStyles>
-  <w:style w:type="paragraph" w:default="1" w:styleId="Normalny">
-    <w:name w:val="Normal"/>
-    <w:qFormat/>
-  </w:style>
-  <w:style w:type="character" w:default="1" w:styleId="Domylnaczcionkaakapitu">
-    <w:name w:val="Default Paragraph Font"/>
-    <w:uiPriority w:val="1"/>
-    <w:semiHidden/>
-    <w:unhideWhenUsed/>
-  </w:style>
-  <w:style w:type="table" w:default="1" w:styleId="Standardowy">
-    <w:name w:val="Normal Table"/>
-    <w:uiPriority w:val="99"/>
-    <w:semiHidden/>
-    <w:unhideWhenUsed/>
-    <w:tblPr>
-      <w:tblInd w:w="0" w:type="dxa"/>
-      <w:tblCellMar>
-        <w:top w:w="0" w:type="dxa"/>
-        <w:left w:w="108" w:type="dxa"/>
-        <w:bottom w:w="0" w:type="dxa"/>
-        <w:right w:w="108" w:type="dxa"/>
-      </w:tblCellMar>
-    </w:tblPr>
-  </w:style>
-  <w:style w:type="numbering" w:default="1" w:styleId="Bezlisty">
-    <w:name w:val="No List"/>
-    <w:uiPriority w:val="99"/>
-    <w:semiHidden/>
-    <w:unhideWhenUsed/>
-  </w:style>
-  <w:style w:type="paragraph" w:customStyle="1" w:styleId="7A3E9E4DBB4B425E867E3B620B89DE17">
-    <w:name w:val="7A3E9E4DBB4B425E867E3B620B89DE17"/>
-    <w:rsid w:val="00603C1D"/>
-  </w:style>
-  <w:style w:type="paragraph" w:customStyle="1" w:styleId="383E7BC2F2E844429482B2D03835F060">
-    <w:name w:val="383E7BC2F2E844429482B2D03835F060"/>
-    <w:rsid w:val="00603C1D"/>
-  </w:style>
-  <w:style w:type="paragraph" w:customStyle="1" w:styleId="867095D1BAED4CE5BE401BA5FA969513">
-    <w:name w:val="867095D1BAED4CE5BE401BA5FA969513"/>
-    <w:rsid w:val="00603C1D"/>
-  </w:style>
-</w:styles>
-</file>
-
-<file path=word/glossary/webSettings.xml><?xml version="1.0" encoding="utf-8"?>
-<w:webSettings xmlns:mc="http://schemas.openxmlformats.org/markup-compatibility/2006" xmlns:r="http://schemas.openxmlformats.org/officeDocument/2006/relationships" xmlns:w="http://schemas.openxmlformats.org/wordprocessingml/2006/main" xmlns:w14="http://schemas.microsoft.com/office/word/2010/wordml" mc:Ignorable="w14">
-  <w:optimizeForBrowser/>
-  <w:allowPNG/>
-</w:webSettings>
-</file>
-
 <file path=word/theme/theme1.xml><?xml version="1.0" encoding="utf-8"?>
 <a:theme xmlns:a="http://schemas.openxmlformats.org/drawingml/2006/main" name="Office Theme">
   <a:themeElements>
@@ -10295,7 +10436,7 @@
   <a:extraClrSchemeLst/>
   <a:extLst>
     <a:ext uri="{05A4C25C-085E-4340-85A3-A5531E510DB2}">
-      <thm15:themeFamily xmlns="" xmlns:thm15="http://schemas.microsoft.com/office/thememl/2012/main" name="Office Theme" id="{62F939B6-93AF-4DB8-9C6B-D6C7DFDC589F}" vid="{4A3C46E8-61CC-4603-A589-7422A47A8E4A}"/>
+      <thm15:themeFamily xmlns:thm15="http://schemas.microsoft.com/office/thememl/2012/main" xmlns="" name="Office Theme" id="{62F939B6-93AF-4DB8-9C6B-D6C7DFDC589F}" vid="{4A3C46E8-61CC-4603-A589-7422A47A8E4A}"/>
     </a:ext>
   </a:extLst>
 </a:theme>
@@ -10306,7 +10447,7 @@
 </file>
 
 <file path=customXml/itemProps1.xml><?xml version="1.0" encoding="utf-8"?>
-<ds:datastoreItem xmlns:ds="http://schemas.openxmlformats.org/officeDocument/2006/customXml" ds:itemID="{53C65459-BD4A-4BD0-ADC8-F6254B125765}">
+<ds:datastoreItem xmlns:ds="http://schemas.openxmlformats.org/officeDocument/2006/customXml" ds:itemID="{B770B6EC-A2D6-4BBA-841D-FBC66E7C9BDF}">
   <ds:schemaRefs>
     <ds:schemaRef ds:uri="http://schemas.openxmlformats.org/officeDocument/2006/bibliography"/>
   </ds:schemaRefs>

</xml_diff>